<commit_message>
Updating docs and adding python visualisation code
</commit_message>
<xml_diff>
--- a/algaeProtocol/docs/ALGAEProtocolRationale.docx
+++ b/algaeProtocol/docs/ALGAEProtocolRationale.docx
@@ -164,15 +164,7 @@
         <w:t>T</w:t>
       </w:r>
       <w:r>
-        <w:t xml:space="preserve">he protocol was first shaped by the requirements of the air pollution study which funded its initial development.  The implementation of the protocol was then greatly influenced by constraints relating to how the work of doing the protocol activity had to be done.  Once we outlined a way of satisfying the </w:t>
-      </w:r>
-      <w:proofErr w:type="gramStart"/>
-      <w:r>
-        <w:t>domain</w:t>
-      </w:r>
-      <w:proofErr w:type="gramEnd"/>
-      <w:r>
-        <w:t xml:space="preserve"> science requirements within the context of business constraints, we turned our focus to providing features that added value to the basic results that had to be generated.  </w:t>
+        <w:t xml:space="preserve">he protocol was first shaped by the requirements of the air pollution study which funded its initial development.  The implementation of the protocol was then greatly influenced by constraints relating to how the work of doing the protocol activity had to be done.  Once we outlined a way of satisfying the domain science requirements within the context of business constraints, we turned our focus to providing features that added value to the basic results that had to be generated.  </w:t>
       </w:r>
       <w:r>
         <w:t>During this period of data discover</w:t>
@@ -592,7 +584,19 @@
               <w:t xml:space="preserve">: </w:t>
             </w:r>
             <w:r>
-              <w:t>The protocol will use residential address histories, historically modelled pollutant concentrations and life stage data to assess life stage exposures in members the ALSPAC cohort.  The life stage exposures will then be linked with health outcomes relating to respiratory health outcomes that are measured at years 8 and 15.</w:t>
+              <w:t xml:space="preserve">The protocol will use residential address histories, historically modelled pollutant concentrations </w:t>
+            </w:r>
+            <w:r>
+              <w:t xml:space="preserve">at residential addresses and information about </w:t>
+            </w:r>
+            <w:r>
+              <w:t>life stage</w:t>
+            </w:r>
+            <w:r>
+              <w:t>s</w:t>
+            </w:r>
+            <w:r>
+              <w:t xml:space="preserve"> to assess life stage exposures in members the ALSPAC cohort.  The life stage exposures will then be linked with health outcomes relating to respiratory health outcomes that are measured at years 8 and 15.</w:t>
             </w:r>
           </w:p>
           <w:p/>
@@ -699,7 +703,13 @@
               <w:t xml:space="preserve">will </w:t>
             </w:r>
             <w:r>
-              <w:t>support both an early life and a later life analysis.  The early life analysis will assess exposures in: Trimester 1 (T1), Trimester 2 (T2), Trimester 3 (T3), and an early life period that spans the first year of life (EL).  The later life analysis will assess exposures for years of life beginning in year 2 and ending in year 15 (YR2...YR15).</w:t>
+              <w:t>support both an early life and a later life analysis.  The early life analysis will assess exposures in: Trimester 1 (T1), Trimester 2 (T2), Trimester 3 (T3), and an early life period that spans the first year of life (EL).  The later life analysis will assess exposures for years of life beginning in y</w:t>
+            </w:r>
+            <w:r>
+              <w:t>ear 1 and ending in year 15 (YR1</w:t>
+            </w:r>
+            <w:r>
+              <w:t>...YR15).</w:t>
             </w:r>
           </w:p>
           <w:p/>
@@ -760,7 +770,10 @@
               <w:t xml:space="preserve">: </w:t>
             </w:r>
             <w:r>
-              <w:t>Conception date will be</w:t>
+              <w:t>Date of C</w:t>
+            </w:r>
+            <w:r>
+              <w:t>onception will be</w:t>
             </w:r>
             <w:r>
               <w:t xml:space="preserve"> calculated as: date of birth – (7 x gestation age at birth measured in weeks) – 1 day.</w:t>
@@ -773,6 +786,7 @@
     <w:p/>
     <w:p>
       <w:r>
+        <w:lastRenderedPageBreak/>
         <w:t>Given the conception date, the calculations for early life stages become:</w:t>
       </w:r>
     </w:p>
@@ -814,22 +828,19 @@
                 <w:color w:val="FFFFFF" w:themeColor="background1"/>
                 <w:highlight w:val="darkGray"/>
               </w:rPr>
-              <w:lastRenderedPageBreak/>
               <w:t>Domain Science-4</w:t>
             </w:r>
             <w:r>
               <w:t xml:space="preserve">: </w:t>
             </w:r>
             <w:r>
-              <w:t>The boundaries of early life stages will be calculated as follows: T1 = [conception date, conception date + 92 days], T2 = [conception date + 93 days, conception date + 183 days], T3</w:t>
-            </w:r>
-            <w:proofErr w:type="gramStart"/>
-            <w:r>
-              <w:t>=[</w:t>
-            </w:r>
-            <w:proofErr w:type="gramEnd"/>
-            <w:r>
-              <w:t>conception date + 184 days, birth date – 1 day], EL=[birth date, birth date + 1 year – 1 day].</w:t>
+              <w:t xml:space="preserve">The </w:t>
+            </w:r>
+            <w:r>
+              <w:t xml:space="preserve">temporal </w:t>
+            </w:r>
+            <w:r>
+              <w:t>boundaries of early life stages will be calculated as follows: T1 = [conception date, conception date + 92 days], T2 = [conception date + 93 days, conception date + 183 days], T3=[conception date + 184 days, birth date – 1 day], EL=[birth date, birth date + 1 year – 1 day].</w:t>
             </w:r>
           </w:p>
           <w:p/>
@@ -904,7 +915,13 @@
               <w:t xml:space="preserve">  </w:t>
             </w:r>
             <w:r>
-              <w:t>In the early life analysis, the protocol will need a facility for correcting overlaps in life stage boundaries that may occur with prematurely born study members.</w:t>
+              <w:t>In the early life analysis, the protocol will need a facility for correcting overlaps in life stag</w:t>
+            </w:r>
+            <w:r>
+              <w:t>e boundaries that may occur for prematurely born cohort</w:t>
+            </w:r>
+            <w:r>
+              <w:t xml:space="preserve"> members.</w:t>
             </w:r>
           </w:p>
         </w:tc>
@@ -974,15 +991,7 @@
               <w:t xml:space="preserve">: </w:t>
             </w:r>
             <w:r>
-              <w:t xml:space="preserve">The boundaries of life stages in the later life analysis will be calculated as follows: </w:t>
-            </w:r>
-            <w:proofErr w:type="spellStart"/>
-            <w:r>
-              <w:t>YRn</w:t>
-            </w:r>
-            <w:proofErr w:type="spellEnd"/>
-            <w:r>
-              <w:t xml:space="preserve"> = [date of birth + n years, date of birth + (n+1) years – 1 day.</w:t>
+              <w:t>The boundaries of life stages in the later life analysis will be calculated as follows: YRn = [date of birth + n years, date of birth + (n+1) years – 1 day.</w:t>
             </w:r>
           </w:p>
         </w:tc>
@@ -1067,13 +1076,8 @@
           <w:numId w:val="2"/>
         </w:numPr>
       </w:pPr>
-      <w:proofErr w:type="spellStart"/>
-      <w:r>
-        <w:t>NOx_rd</w:t>
-      </w:r>
-      <w:proofErr w:type="spellEnd"/>
-      <w:r>
-        <w:t>: nitrogen dioxide pollution coming from roads.</w:t>
+      <w:r>
+        <w:t>NOx_rd: nitrogen dioxide pollution coming from roads.</w:t>
       </w:r>
     </w:p>
     <w:p>
@@ -1149,21 +1153,19 @@
               <w:t xml:space="preserve">: </w:t>
             </w:r>
             <w:r>
-              <w:t xml:space="preserve">The protocol will assess exposures for the following pollutants: PM10_tot, PM10_rd, PM10_gr, </w:t>
-            </w:r>
-            <w:proofErr w:type="spellStart"/>
-            <w:r>
-              <w:t>NOx_rd</w:t>
-            </w:r>
-            <w:proofErr w:type="spellEnd"/>
-            <w:r>
-              <w:t xml:space="preserve">, </w:t>
-            </w:r>
-            <w:r>
-              <w:t xml:space="preserve">and </w:t>
-            </w:r>
-            <w:r>
-              <w:t>NAME.</w:t>
+              <w:t>The protocol will as</w:t>
+            </w:r>
+            <w:r>
+              <w:t xml:space="preserve">sess exposures for various </w:t>
+            </w:r>
+            <w:r>
+              <w:t>p</w:t>
+            </w:r>
+            <w:r>
+              <w:t>ollutants</w:t>
+            </w:r>
+            <w:r>
+              <w:t>.</w:t>
             </w:r>
           </w:p>
         </w:tc>
@@ -1208,12 +1210,15 @@
         <w:t xml:space="preserve">exposure studies.  </w:t>
       </w:r>
       <w:r>
-        <w:t>Examples of temporal resolutions include hourly, daily, monthly and yearly values, whereas examples of spatial resolutions include region, district, output area, super output area and residential address.</w:t>
-      </w:r>
-    </w:p>
-    <w:p>
+        <w:t xml:space="preserve">Examples of temporal resolutions include hourly, daily, monthly </w:t>
+      </w:r>
       <w:r>
         <w:lastRenderedPageBreak/>
+        <w:t>and yearly values, whereas examples of spatial resolutions include region, district, output area, super output area and residential address.</w:t>
+      </w:r>
+    </w:p>
+    <w:p>
+      <w:r>
         <w:t xml:space="preserve">Another important aspect of assessing exposures is the way sample exposure values are treated as proxies to make more general assumptions about a broader exposure </w:t>
       </w:r>
       <w:r>
@@ -1680,7 +1685,13 @@
               <w:t xml:space="preserve">: </w:t>
             </w:r>
             <w:r>
-              <w:t>Assume that the exposure area will exhibit high spatial and temporal variation during the exposure time frame.</w:t>
+              <w:t>Assume that the exp</w:t>
+            </w:r>
+            <w:r>
+              <w:t xml:space="preserve">osure </w:t>
+            </w:r>
+            <w:r>
+              <w:t>will exhibit high spatial and temporal variation during the exposure time frame.</w:t>
             </w:r>
           </w:p>
         </w:tc>
@@ -1737,7 +1748,22 @@
               <w:t xml:space="preserve">the </w:t>
             </w:r>
             <w:r>
-              <w:t>susceptibility of study members to spatial and temporal fluctuations in exposures may depend on the life stages being used in assessment.</w:t>
+              <w:t>susceptibility of cohort</w:t>
+            </w:r>
+            <w:r>
+              <w:t xml:space="preserve"> members to </w:t>
+            </w:r>
+            <w:r>
+              <w:t xml:space="preserve">the </w:t>
+            </w:r>
+            <w:r>
+              <w:t>spati</w:t>
+            </w:r>
+            <w:r>
+              <w:t xml:space="preserve">al and temporal </w:t>
+            </w:r>
+            <w:r>
+              <w:t>exposures may depend on the life stages being used in assessment.</w:t>
             </w:r>
           </w:p>
         </w:tc>
@@ -1897,13 +1923,8 @@
           <w:numId w:val="4"/>
         </w:numPr>
       </w:pPr>
-      <w:proofErr w:type="gramStart"/>
-      <w:r>
-        <w:t>the</w:t>
-      </w:r>
-      <w:proofErr w:type="gramEnd"/>
-      <w:r>
-        <w:t xml:space="preserve"> ability for the software to support statistical operations.</w:t>
+      <w:r>
+        <w:t>the ability for the software to support statistical operations.</w:t>
       </w:r>
     </w:p>
     <w:p>
@@ -2041,7 +2062,13 @@
               <w:t xml:space="preserve">: </w:t>
             </w:r>
             <w:r>
-              <w:t>The protocol will aggregate exposures by life-stage, and express the results using cumulative, average and median calculations.</w:t>
+              <w:t>The protocol will aggregate exposures by life-stage, and express the results using cumulative,</w:t>
+            </w:r>
+            <w:r>
+              <w:t xml:space="preserve"> average and median exposures</w:t>
+            </w:r>
+            <w:r>
+              <w:t>.</w:t>
             </w:r>
           </w:p>
         </w:tc>
@@ -2081,15 +2108,7 @@
     </w:p>
     <w:p>
       <w:r>
-        <w:t xml:space="preserve">ALGAE will support an early life analysis which aggregates daily exposure values to produce results measured across each pregnancy trimester (T1, T2, </w:t>
-      </w:r>
-      <w:proofErr w:type="gramStart"/>
-      <w:r>
-        <w:t>T3</w:t>
-      </w:r>
-      <w:proofErr w:type="gramEnd"/>
-      <w:r>
-        <w:t>) and the first year of life (EL).  The protocol will also support a later life analysis which uses aggregated annual exposures to produce results measured across years of life from year 2 to year 15 inclusively (YR2….YR15).  Calculations for the boundaries of life stages need to be clearly defined and ensure that each day of an exposure time frame belongs to exactly one life stage.  Exposures will be aggregated using cumulative, average and median values for each life stage for each pollutant for each study member.</w:t>
+        <w:t>ALGAE will support an early life analysis which aggregates daily exposure values to produce results measured across each pregnancy trimester (T1, T2, T3) and the first year of life (EL).  The protocol will also support a later life analysis which uses aggregated annual exposures to produce results measured across years of life from year 2 to year 15 inclusively (YR2….YR15).  Calculations for the boundaries of life stages need to be clearly defined and ensure that each day of an exposure time frame belongs to exactly one life stage.  Exposures will be aggregated using cumulative, average and median values for each life stage for each pollutant for each study member.</w:t>
       </w:r>
     </w:p>
     <w:p>
@@ -2628,7 +2647,13 @@
               <w:t xml:space="preserve">: </w:t>
             </w:r>
             <w:r>
-              <w:t>The protocol must be able to omit from analysis any study members who have withdrawn consent to participate in the activity, at any time during the activity.</w:t>
+              <w:t>The protocol must be able</w:t>
+            </w:r>
+            <w:r>
+              <w:t xml:space="preserve"> to omit from analysis any cohort</w:t>
+            </w:r>
+            <w:r>
+              <w:t xml:space="preserve"> members who have withdrawn consent to participate in the activity, at any time during the activity.</w:t>
             </w:r>
           </w:p>
         </w:tc>
@@ -2768,15 +2793,7 @@
         <w:t xml:space="preserve"> niche</w:t>
       </w:r>
       <w:r>
-        <w:t xml:space="preserve"> expertise for doing the analysis and producing results.  The division of labour raises </w:t>
-      </w:r>
-      <w:proofErr w:type="gramStart"/>
-      <w:r>
-        <w:t>an</w:t>
-      </w:r>
-      <w:proofErr w:type="gramEnd"/>
-      <w:r>
-        <w:t xml:space="preserve"> issue about which study partner will carry out work and </w:t>
+        <w:t xml:space="preserve"> expertise for doing the analysis and producing results.  The division of labour raises an issue about which study partner will carry out work and </w:t>
       </w:r>
       <w:r>
         <w:t>what physical location they will use to do so</w:t>
@@ -3071,7 +3088,13 @@
               <w:t>The protocol</w:t>
             </w:r>
             <w:r>
-              <w:t xml:space="preserve"> assumes that exposure data would be generated on the premises of the collaborating </w:t>
+              <w:t xml:space="preserve"> ass</w:t>
+            </w:r>
+            <w:r>
+              <w:t>umes that exposure data is</w:t>
+            </w:r>
+            <w:r>
+              <w:t xml:space="preserve"> generated on the premises of the collaborating </w:t>
             </w:r>
             <w:r>
               <w:t>research institution and not those of the</w:t>
@@ -3345,7 +3368,13 @@
               <w:t xml:space="preserve">: </w:t>
             </w:r>
             <w:r>
-              <w:t>An exposure record will comprise a geocode, a date of year, and concentration values for each type of pollutants.  In the early life analysis, the date of year will represent a daily exposure record.  In the later life analysis, the same field will represent an annual exposure value and will be January 1</w:t>
+              <w:t>An exposure record will comprise a geocode, a date of year, and concen</w:t>
+            </w:r>
+            <w:r>
+              <w:t>tration values for each pollutant</w:t>
+            </w:r>
+            <w:r>
+              <w:t>.  In the early life analysis, the date of year will represent a daily exposure record.  In the later life analysis, the same field will represent an annual exposure value and will be January 1</w:t>
             </w:r>
             <w:r>
               <w:rPr>
@@ -3556,11 +3585,11 @@
         <w:t xml:space="preserve">.  </w:t>
       </w:r>
       <w:r>
-        <w:t xml:space="preserve">The developer, located on-site in Bristol, had access to all of the data but lacked enough </w:t>
+        <w:t xml:space="preserve">The developer, located on-site in Bristol, had access to all of the data but lacked enough domain knowledge about exposure science to determine whether results were sensible.  The exposure </w:t>
       </w:r>
       <w:r>
         <w:lastRenderedPageBreak/>
-        <w:t xml:space="preserve">domain knowledge about exposure science to determine whether results were sensible.  The exposure scientists, located back in London, were able to identify anomalous </w:t>
+        <w:t xml:space="preserve">scientists, located back in London, were able to identify anomalous </w:t>
       </w:r>
       <w:r>
         <w:t>aggregated exposures.  However, they were not able to suggest a cause because they didn’t have the sensitive input data available that would let them trace results.</w:t>
@@ -3982,7 +4011,6 @@
           <w:numId w:val="10"/>
         </w:numPr>
       </w:pPr>
-      <w:proofErr w:type="gramStart"/>
       <w:r>
         <w:t>co</w:t>
       </w:r>
@@ -3990,11 +4018,7 @@
         <w:t>-</w:t>
       </w:r>
       <w:r>
-        <w:t>ordinating</w:t>
-      </w:r>
-      <w:proofErr w:type="gramEnd"/>
-      <w:r>
-        <w:t xml:space="preserve"> site visits to work on applying the protocol.</w:t>
+        <w:t>ordinating site visits to work on applying the protocol.</w:t>
       </w:r>
     </w:p>
     <w:p>
@@ -4120,15 +4144,7 @@
     </w:p>
     <w:p>
       <w:r>
-        <w:t xml:space="preserve">Suppose Study </w:t>
-      </w:r>
-      <w:proofErr w:type="gramStart"/>
-      <w:r>
-        <w:t>A</w:t>
-      </w:r>
-      <w:proofErr w:type="gramEnd"/>
-      <w:r>
-        <w:t xml:space="preserve"> links health outcomes related to digestion to life stage exposures of PM10 and Study B links health outcomes related to musculoskeletal systems to the same exposures.  Then Study A will likely be able to link with Study B.  </w:t>
+        <w:t xml:space="preserve">Suppose Study A links health outcomes related to digestion to life stage exposures of PM10 and Study B links health outcomes related to musculoskeletal systems to the same exposures.  Then Study A will likely be able to link with Study B.  </w:t>
       </w:r>
     </w:p>
     <w:p>
@@ -4289,7 +4305,10 @@
               <w:t xml:space="preserve">: </w:t>
             </w:r>
             <w:r>
-              <w:t>The protocol would generate a reusable exposure data set that was made independently of health outcomes that could be linked to it</w:t>
+              <w:t xml:space="preserve">The protocol would generate a reusable exposure data set that </w:t>
+            </w:r>
+            <w:r>
+              <w:t>could be linked to the individual and health information stored by the cohort study</w:t>
             </w:r>
             <w:r>
               <w:t>.</w:t>
@@ -4429,11 +4448,8 @@
     </w:p>
     <w:p>
       <w:r>
-        <w:t xml:space="preserve">The first main issue is that given the niche area of application for the protocol, we did not expect there would be many users.  We also recognised that those projects which could use the protocol would likely </w:t>
-      </w:r>
-      <w:r>
         <w:lastRenderedPageBreak/>
-        <w:t>exhibit different levels of interest.</w:t>
+        <w:t>The first main issue is that given the niche area of application for the protocol, we did not expect there would be many users.  We also recognised that those projects which could use the protocol would likely exhibit different levels of interest.</w:t>
       </w:r>
       <w:r>
         <w:t xml:space="preserve">  Rather than invest in trying promote the software as a reusable asset, we decided to tier notions of buy-in.  Some groups might want to create their own protocol but would be interested in drawing on our development experiences to inform their own work.  Others might be interested in creating input data sets and running the software to generate exposure results.  A few may want to adapt the software so that it could support different use cases.  And some may be interested in reusing parts of the code to support other pr</w:t>
@@ -4483,7 +4499,13 @@
               <w:t xml:space="preserve">: </w:t>
             </w:r>
             <w:r>
-              <w:t>Accept that different cohort projects will express different levels of interest in the protocol.  Rather than expecting the utility of a generic protocol to be measured by the number of projects that download and use it, anticipated tiered levels of buy-in from other groups.  These are: people who want to reuse its design to make their own software; people who want to reuse the software tool with a different cohort; people who want to adapt the code to suit different slightly different use cases; and people who want to borrow parts of the code for other projects.</w:t>
+              <w:t>Accept that different cohort projects will express different levels of interest in the protocol.  Rather than expecting the utility of a generic protocol to be measured by the number of projects that download and use it, anticipated tiered levels of buy-in from other groups.  These are: people who want to reuse its design to make their own software; people who want to reuse the software tool with a different cohort; people who want to a</w:t>
+            </w:r>
+            <w:r>
+              <w:t xml:space="preserve">dapt the code to suit </w:t>
+            </w:r>
+            <w:r>
+              <w:t>slightly different use cases; and people who want to borrow parts of the code for other projects.</w:t>
             </w:r>
           </w:p>
         </w:tc>
@@ -5029,15 +5051,7 @@
               <w:t>:</w:t>
             </w:r>
             <w:r>
-              <w:t xml:space="preserve">  Document any code that may depend on the name of a specific life stage (</w:t>
-            </w:r>
-            <w:proofErr w:type="spellStart"/>
-            <w:r>
-              <w:t>eg</w:t>
-            </w:r>
-            <w:proofErr w:type="spellEnd"/>
-            <w:r>
-              <w:t>: EL, which normally contains the birth date as a start date).</w:t>
+              <w:t xml:space="preserve">  Document any code that may depend on the name of a specific life stage (eg: EL, which normally contains the birth date as a start date).</w:t>
             </w:r>
           </w:p>
         </w:tc>
@@ -5190,15 +5204,7 @@
     </w:p>
     <w:p>
       <w:r>
-        <w:t>The use case study could have been done in an environment where all or none of the work was done within the cohort’s facilities.  The differences in these scenarios could affect a project’s decision to encrypt or anonymise certain fields.  If input data are produced and linked entirely within an isolated computer network, there may be benefits in not anonymising certain fields.  For example, if a project could use geocodes that contained map coordinates, it could use that information to help identify some reasons why some of them were not generating exposure data (</w:t>
-      </w:r>
-      <w:proofErr w:type="spellStart"/>
-      <w:r>
-        <w:t>eg</w:t>
-      </w:r>
-      <w:proofErr w:type="spellEnd"/>
-      <w:r>
-        <w:t>: out of bounds).   As well, researchers could use geocodes for two successive address periods to determine whether they represented distinct locations or if the second address was a correction of the first.</w:t>
+        <w:t>The use case study could have been done in an environment where all or none of the work was done within the cohort’s facilities.  The differences in these scenarios could affect a project’s decision to encrypt or anonymise certain fields.  If input data are produced and linked entirely within an isolated computer network, there may be benefits in not anonymising certain fields.  For example, if a project could use geocodes that contained map coordinates, it could use that information to help identify some reasons why some of them were not generating exposure data (eg: out of bounds).   As well, researchers could use geocodes for two successive address periods to determine whether they represented distinct locations or if the second address was a correction of the first.</w:t>
       </w:r>
     </w:p>
     <w:p>
@@ -5216,15 +5222,7 @@
     </w:p>
     <w:p>
       <w:r>
-        <w:t xml:space="preserve">Because some projects may want to anonymise fields in different ways and others may not want to encrypt some fields at all, we decided it was best to not make encryption or anonymization tasks that the protocol would do.  Instead, we expect that if projects want to encrypt </w:t>
-      </w:r>
-      <w:proofErr w:type="spellStart"/>
-      <w:r>
-        <w:t>person_id</w:t>
-      </w:r>
-      <w:proofErr w:type="spellEnd"/>
-      <w:r>
-        <w:t xml:space="preserve"> and geocode fields, they should do it as part of producing the input data sets.  ALGAE attaches no meaning to values for either of these fields</w:t>
+        <w:t>Because some projects may want to anonymise fields in different ways and others may not want to encrypt some fields at all, we decided it was best to not make encryption or anonymization tasks that the protocol would do.  Instead, we expect that if projects want to encrypt person_id and geocode fields, they should do it as part of producing the input data sets.  ALGAE attaches no meaning to values for either of these fields</w:t>
       </w:r>
       <w:r>
         <w:t>, and just uses them to link records from different tables together.</w:t>
@@ -5271,15 +5269,7 @@
               <w:t>:</w:t>
             </w:r>
             <w:r>
-              <w:t xml:space="preserve">  The protocol will not support features for anonymising or </w:t>
-            </w:r>
-            <w:proofErr w:type="spellStart"/>
-            <w:r>
-              <w:t>pseudonymising</w:t>
-            </w:r>
-            <w:proofErr w:type="spellEnd"/>
-            <w:r>
-              <w:t xml:space="preserve"> fields.  Projects that want to de-identify these variables should do so as part of the process they follow for creating the input data files or they should de-identify variables after the results have been generated.</w:t>
+              <w:t xml:space="preserve">  The protocol will not support features for anonymising or pseudonymising fields.  Projects that want to de-identify these variables should do so as part of the process they follow for creating the input data files or they should de-identify variables after the results have been generated.</w:t>
             </w:r>
           </w:p>
         </w:tc>
@@ -5327,15 +5317,7 @@
               <w:t>:</w:t>
             </w:r>
             <w:r>
-              <w:t xml:space="preserve">  The protocol will not attach any meaning to </w:t>
-            </w:r>
-            <w:proofErr w:type="spellStart"/>
-            <w:r>
-              <w:t>person_id</w:t>
-            </w:r>
-            <w:proofErr w:type="spellEnd"/>
-            <w:r>
-              <w:t xml:space="preserve"> or geocode fields, and will just treat them as identifiers that link tables together.</w:t>
+              <w:t xml:space="preserve">  The protocol will not attach any meaning to person_id or geocode fields, and will just treat them as identifiers that link tables together.</w:t>
             </w:r>
           </w:p>
         </w:tc>
@@ -6180,21 +6162,12 @@
           <w:szCs w:val="28"/>
         </w:rPr>
       </w:pPr>
-      <w:proofErr w:type="gramStart"/>
       <w:r>
         <w:rPr>
           <w:sz w:val="28"/>
           <w:szCs w:val="28"/>
         </w:rPr>
-        <w:t>data</w:t>
-      </w:r>
-      <w:proofErr w:type="gramEnd"/>
-      <w:r>
-        <w:rPr>
-          <w:sz w:val="28"/>
-          <w:szCs w:val="28"/>
-        </w:rPr>
-        <w:t xml:space="preserve"> linking, sensitivity analyses, repurposing data sets</w:t>
+        <w:t>data linking, sensitivity analyses, repurposing data sets</w:t>
       </w:r>
     </w:p>
     <w:p/>
@@ -6343,23 +6316,7 @@
           <w:color w:val="FFFFFF" w:themeColor="background1"/>
           <w:highlight w:val="black"/>
         </w:rPr>
-        <w:t xml:space="preserve">Supporting version and </w:t>
-      </w:r>
-      <w:proofErr w:type="spellStart"/>
-      <w:r>
-        <w:rPr>
-          <w:color w:val="FFFFFF" w:themeColor="background1"/>
-          <w:highlight w:val="black"/>
-        </w:rPr>
-        <w:t>is_valid</w:t>
-      </w:r>
-      <w:proofErr w:type="spellEnd"/>
-      <w:r>
-        <w:rPr>
-          <w:color w:val="FFFFFF" w:themeColor="background1"/>
-          <w:highlight w:val="black"/>
-        </w:rPr>
-        <w:t xml:space="preserve"> fields in the geocode input data</w:t>
+        <w:t>Supporting version and is_valid fields in the geocode input data</w:t>
       </w:r>
     </w:p>
     <w:p>
@@ -6373,15 +6330,7 @@
       </w:r>
       <w:r>
         <w:lastRenderedPageBreak/>
-        <w:t>fields (</w:t>
-      </w:r>
-      <w:proofErr w:type="spellStart"/>
-      <w:r>
-        <w:t>eg</w:t>
-      </w:r>
-      <w:proofErr w:type="spellEnd"/>
-      <w:r>
-        <w:t xml:space="preserve">: address line 1, address line 2, city, post code) into a single canonical field value that was amenable to being processed by geocoding software.  </w:t>
+        <w:t xml:space="preserve">fields (eg: address line 1, address line 2, city, post code) into a single canonical field value that was amenable to being processed by geocoding software.  </w:t>
       </w:r>
     </w:p>
     <w:p>
@@ -6409,15 +6358,7 @@
         <w:spacing w:after="160" w:line="259" w:lineRule="auto"/>
       </w:pPr>
       <w:r>
-        <w:t>the locations may not make sense (</w:t>
-      </w:r>
-      <w:proofErr w:type="spellStart"/>
-      <w:r>
-        <w:t>eg</w:t>
-      </w:r>
-      <w:proofErr w:type="spellEnd"/>
-      <w:r>
-        <w:t>: centroids of postal codes that are over inhospitable areas such as bodies of water or mountain tops)</w:t>
+        <w:t>the locations may not make sense (eg: centroids of postal codes that are over inhospitable areas such as bodies of water or mountain tops)</w:t>
       </w:r>
     </w:p>
     <w:p>
@@ -6430,15 +6371,7 @@
         <w:spacing w:after="160" w:line="259" w:lineRule="auto"/>
       </w:pPr>
       <w:r>
-        <w:t>the locations are based on poor matches (</w:t>
-      </w:r>
-      <w:proofErr w:type="spellStart"/>
-      <w:r>
-        <w:t>eg</w:t>
-      </w:r>
-      <w:proofErr w:type="spellEnd"/>
-      <w:r>
-        <w:t>: the middle of a very long road)</w:t>
+        <w:t>the locations are based on poor matches (eg: the middle of a very long road)</w:t>
       </w:r>
     </w:p>
     <w:p>
@@ -6506,15 +6439,7 @@
               <w:t>:</w:t>
             </w:r>
             <w:r>
-              <w:t xml:space="preserve">  The input CSV file that holds data about geocodes will have a yes/no flag called “</w:t>
-            </w:r>
-            <w:proofErr w:type="spellStart"/>
-            <w:r>
-              <w:t>is_valid</w:t>
-            </w:r>
-            <w:proofErr w:type="spellEnd"/>
-            <w:r>
-              <w:t>”.  If the flag value is Y, then the geocode is considered valid and may be used in exposure calculations.  If the flag value is N, then the geocode is considered not valid, and may cause some study members to be excluded from exposure assessments.  The criteria for validity are defined by individual cohorts.</w:t>
+              <w:t xml:space="preserve">  The input CSV file that holds data about geocodes will have a yes/no flag called “is_valid”.  If the flag value is Y, then the geocode is considered valid and may be used in exposure calculations.  If the flag value is N, then the geocode is considered not valid, and may cause some study members to be excluded from exposure assessments.  The criteria for validity are defined by individual cohorts.</w:t>
             </w:r>
           </w:p>
         </w:tc>
@@ -6568,7 +6493,13 @@
               <w:t>:</w:t>
             </w:r>
             <w:r>
-              <w:t xml:space="preserve">  The input CSV file that holds data about geocodes will have a free-text field called “version”.  Cohorts can use the field to describe an iteration of geocoding that uses a particular version of software, was done by a particular method or was done by a particular people.</w:t>
+              <w:t xml:space="preserve">  The input CSV file that holds data about geocodes will have a free-text field called “version”.  Cohorts can use the field to describe an iteration of geocoding that uses a particular version of software, was done by a par</w:t>
+            </w:r>
+            <w:r>
+              <w:t xml:space="preserve">ticular method or was done by </w:t>
+            </w:r>
+            <w:r>
+              <w:t>particular people.</w:t>
             </w:r>
           </w:p>
         </w:tc>
@@ -6688,7 +6619,10 @@
               <w:t>st</w:t>
             </w:r>
             <w:r>
-              <w:t>_address_conception”.  If the flag value is “Y”, then researchers can be confident that a cohort member was definitely at their enrolment address when he or she was conceived.</w:t>
+              <w:t xml:space="preserve">_address_conception”.  If the flag value is “Y”, then </w:t>
+            </w:r>
+            <w:r>
+              <w:t>the mother of the cohort member lived at this address at the date of conception.</w:t>
             </w:r>
           </w:p>
         </w:tc>
@@ -6747,15 +6681,13 @@
               <w:t>:</w:t>
             </w:r>
             <w:r>
-              <w:t xml:space="preserve">  The input CSV file that holds data study member data will have a yes/no field called “</w:t>
-            </w:r>
-            <w:proofErr w:type="spellStart"/>
-            <w:r>
-              <w:t>absent_during_exp_period</w:t>
-            </w:r>
-            <w:proofErr w:type="spellEnd"/>
-            <w:r>
-              <w:t>”.  If the flag value is “Y”, then researchers can be confident that a cohort member spent a significant amount of their exposure time frame living at a location that was not specified in his/her residential address history.</w:t>
+              <w:t xml:space="preserve">  The input CSV file that holds data </w:t>
+            </w:r>
+            <w:r>
+              <w:t>cohort</w:t>
+            </w:r>
+            <w:r>
+              <w:t xml:space="preserve"> member data will have a yes/no field called “absent_during_exp_period”.  If the flag value is “Y”, then researchers can be confident that a cohort member spent a significant amount of their exposure time frame living at a location that was not specified in his/her residential address history.</w:t>
             </w:r>
           </w:p>
         </w:tc>
@@ -6804,7 +6736,6 @@
           <w:szCs w:val="16"/>
         </w:rPr>
       </w:pPr>
-      <w:proofErr w:type="spellStart"/>
       <w:r>
         <w:rPr>
           <w:rFonts w:ascii="Courier New" w:hAnsi="Courier New" w:cs="Courier New"/>
@@ -6813,7 +6744,6 @@
         </w:rPr>
         <w:t>early_life</w:t>
       </w:r>
-      <w:proofErr w:type="spellEnd"/>
     </w:p>
     <w:p>
       <w:pPr>
@@ -6830,17 +6760,8 @@
           <w:szCs w:val="16"/>
         </w:rPr>
         <w:tab/>
-      </w:r>
-      <w:proofErr w:type="spellStart"/>
-      <w:r>
-        <w:rPr>
-          <w:rFonts w:ascii="Courier New" w:hAnsi="Courier New" w:cs="Courier New"/>
-          <w:sz w:val="16"/>
-          <w:szCs w:val="16"/>
-        </w:rPr>
         <w:t>input_data</w:t>
       </w:r>
-      <w:proofErr w:type="spellEnd"/>
     </w:p>
     <w:p>
       <w:pPr>
@@ -6997,63 +6918,43 @@
           <w:szCs w:val="16"/>
         </w:rPr>
         <w:tab/>
-      </w:r>
-      <w:proofErr w:type="gramStart"/>
-      <w:r>
+        <w:t>results</w:t>
+      </w:r>
+    </w:p>
+    <w:p>
+      <w:pPr>
         <w:rPr>
           <w:rFonts w:ascii="Courier New" w:hAnsi="Courier New" w:cs="Courier New"/>
           <w:sz w:val="16"/>
           <w:szCs w:val="16"/>
         </w:rPr>
-        <w:t>results</w:t>
-      </w:r>
-      <w:proofErr w:type="gramEnd"/>
-    </w:p>
-    <w:p>
-      <w:pPr>
+      </w:pPr>
+      <w:r>
         <w:rPr>
           <w:rFonts w:ascii="Courier New" w:hAnsi="Courier New" w:cs="Courier New"/>
           <w:sz w:val="16"/>
           <w:szCs w:val="16"/>
         </w:rPr>
-      </w:pPr>
-      <w:proofErr w:type="spellStart"/>
-      <w:r>
+        <w:t>later_life</w:t>
+      </w:r>
+    </w:p>
+    <w:p>
+      <w:pPr>
         <w:rPr>
           <w:rFonts w:ascii="Courier New" w:hAnsi="Courier New" w:cs="Courier New"/>
           <w:sz w:val="16"/>
           <w:szCs w:val="16"/>
         </w:rPr>
-        <w:t>later_life</w:t>
-      </w:r>
-      <w:proofErr w:type="spellEnd"/>
-    </w:p>
-    <w:p>
-      <w:pPr>
+      </w:pPr>
+      <w:r>
         <w:rPr>
           <w:rFonts w:ascii="Courier New" w:hAnsi="Courier New" w:cs="Courier New"/>
           <w:sz w:val="16"/>
           <w:szCs w:val="16"/>
         </w:rPr>
-      </w:pPr>
-      <w:r>
-        <w:rPr>
-          <w:rFonts w:ascii="Courier New" w:hAnsi="Courier New" w:cs="Courier New"/>
-          <w:sz w:val="16"/>
-          <w:szCs w:val="16"/>
-        </w:rPr>
         <w:tab/>
-      </w:r>
-      <w:proofErr w:type="spellStart"/>
-      <w:r>
-        <w:rPr>
-          <w:rFonts w:ascii="Courier New" w:hAnsi="Courier New" w:cs="Courier New"/>
-          <w:sz w:val="16"/>
-          <w:szCs w:val="16"/>
-        </w:rPr>
         <w:t>input_data</w:t>
       </w:r>
-      <w:proofErr w:type="spellEnd"/>
     </w:p>
     <w:p>
       <w:pPr>
@@ -7203,41 +7104,37 @@
           <w:szCs w:val="16"/>
         </w:rPr>
         <w:tab/>
-      </w:r>
-      <w:proofErr w:type="gramStart"/>
+        <w:t>results</w:t>
+      </w:r>
+    </w:p>
+    <w:p>
+      <w:r>
+        <w:t xml:space="preserve">The </w:t>
+      </w:r>
       <w:r>
         <w:rPr>
           <w:rFonts w:ascii="Courier New" w:hAnsi="Courier New" w:cs="Courier New"/>
-          <w:sz w:val="16"/>
-          <w:szCs w:val="16"/>
-        </w:rPr>
-        <w:t>results</w:t>
-      </w:r>
-      <w:proofErr w:type="gramEnd"/>
-    </w:p>
-    <w:p>
-      <w:r>
-        <w:t xml:space="preserve">The </w:t>
-      </w:r>
-      <w:proofErr w:type="spellStart"/>
+        </w:rPr>
+        <w:t>original_study_member_data</w:t>
+      </w:r>
+      <w:r>
+        <w:t xml:space="preserve"> table will contain the following fields: </w:t>
+      </w:r>
       <w:r>
         <w:rPr>
           <w:rFonts w:ascii="Courier New" w:hAnsi="Courier New" w:cs="Courier New"/>
         </w:rPr>
-        <w:t>original_study_member_data</w:t>
-      </w:r>
-      <w:proofErr w:type="spellEnd"/>
-      <w:r>
-        <w:t xml:space="preserve"> table will contain the following fields: </w:t>
-      </w:r>
-      <w:proofErr w:type="spellStart"/>
+        <w:t>person_id</w:t>
+      </w:r>
+      <w:r>
+        <w:t xml:space="preserve">, </w:t>
+      </w:r>
       <w:r>
         <w:rPr>
           <w:rFonts w:ascii="Courier New" w:hAnsi="Courier New" w:cs="Courier New"/>
         </w:rPr>
-        <w:t>person_id</w:t>
-      </w:r>
-      <w:proofErr w:type="spellEnd"/>
+        <w:t>comments</w:t>
+      </w:r>
       <w:r>
         <w:t xml:space="preserve">, </w:t>
       </w:r>
@@ -7245,41 +7142,26 @@
         <w:rPr>
           <w:rFonts w:ascii="Courier New" w:hAnsi="Courier New" w:cs="Courier New"/>
         </w:rPr>
-        <w:t>comments</w:t>
+        <w:t>birth_date</w:t>
       </w:r>
       <w:r>
         <w:t xml:space="preserve">, </w:t>
       </w:r>
-      <w:proofErr w:type="spellStart"/>
       <w:r>
         <w:rPr>
           <w:rFonts w:ascii="Courier New" w:hAnsi="Courier New" w:cs="Courier New"/>
         </w:rPr>
-        <w:t>birth_date</w:t>
-      </w:r>
-      <w:proofErr w:type="spellEnd"/>
+        <w:t>best_gest</w:t>
+      </w:r>
       <w:r>
         <w:t xml:space="preserve">, </w:t>
       </w:r>
-      <w:proofErr w:type="spellStart"/>
       <w:r>
         <w:rPr>
           <w:rFonts w:ascii="Courier New" w:hAnsi="Courier New" w:cs="Courier New"/>
         </w:rPr>
-        <w:t>best_gest</w:t>
-      </w:r>
-      <w:proofErr w:type="spellEnd"/>
-      <w:r>
-        <w:t xml:space="preserve">, </w:t>
-      </w:r>
-      <w:proofErr w:type="spellStart"/>
-      <w:r>
-        <w:rPr>
-          <w:rFonts w:ascii="Courier New" w:hAnsi="Courier New" w:cs="Courier New"/>
-        </w:rPr>
         <w:t>absent_during_exp_period</w:t>
       </w:r>
-      <w:proofErr w:type="spellEnd"/>
       <w:r>
         <w:t xml:space="preserve">, </w:t>
       </w:r>
@@ -7305,14 +7187,12 @@
       <w:r>
         <w:t xml:space="preserve">.  The </w:t>
       </w:r>
-      <w:proofErr w:type="spellStart"/>
       <w:r>
         <w:rPr>
           <w:rFonts w:ascii="Courier New" w:hAnsi="Courier New" w:cs="Courier New"/>
         </w:rPr>
         <w:t>original_geocode_data</w:t>
       </w:r>
-      <w:proofErr w:type="spellEnd"/>
       <w:r>
         <w:t xml:space="preserve"> table will contain the fields: </w:t>
       </w:r>
@@ -7370,25 +7250,21 @@
       <w:r>
         <w:t xml:space="preserve">, </w:t>
       </w:r>
-      <w:proofErr w:type="spellStart"/>
       <w:r>
         <w:rPr>
           <w:rFonts w:ascii="Courier New" w:hAnsi="Courier New" w:cs="Courier New"/>
         </w:rPr>
         <w:t>has_valid_geocode</w:t>
       </w:r>
-      <w:proofErr w:type="spellEnd"/>
       <w:r>
         <w:t xml:space="preserve">.  The </w:t>
       </w:r>
-      <w:proofErr w:type="spellStart"/>
       <w:r>
         <w:rPr>
           <w:rFonts w:ascii="Courier New" w:hAnsi="Courier New" w:cs="Courier New"/>
         </w:rPr>
         <w:t>original_exp_data</w:t>
       </w:r>
-      <w:proofErr w:type="spellEnd"/>
       <w:r>
         <w:t xml:space="preserve"> table will contain the fields: </w:t>
       </w:r>
@@ -7410,14 +7286,12 @@
       <w:r>
         <w:t xml:space="preserve">, </w:t>
       </w:r>
-      <w:proofErr w:type="spellStart"/>
       <w:r>
         <w:rPr>
           <w:rFonts w:ascii="Courier New" w:hAnsi="Courier New" w:cs="Courier New"/>
         </w:rPr>
         <w:t>date_of_year</w:t>
       </w:r>
-      <w:proofErr w:type="spellEnd"/>
       <w:r>
         <w:t xml:space="preserve">, </w:t>
       </w:r>
@@ -7425,27 +7299,26 @@
         <w:rPr>
           <w:rFonts w:ascii="Courier New" w:hAnsi="Courier New" w:cs="Courier New"/>
         </w:rPr>
-        <w:t xml:space="preserve">pm10_ </w:t>
-      </w:r>
-      <w:proofErr w:type="spellStart"/>
+        <w:t>pm10_ rd</w:t>
+      </w:r>
+      <w:r>
+        <w:t xml:space="preserve">, </w:t>
+      </w:r>
       <w:r>
         <w:rPr>
           <w:rFonts w:ascii="Courier New" w:hAnsi="Courier New" w:cs="Courier New"/>
         </w:rPr>
-        <w:t>rd</w:t>
-      </w:r>
-      <w:proofErr w:type="spellEnd"/>
+        <w:t>nox_rd</w:t>
+      </w:r>
       <w:r>
         <w:t xml:space="preserve">, </w:t>
       </w:r>
-      <w:proofErr w:type="spellStart"/>
       <w:r>
         <w:rPr>
           <w:rFonts w:ascii="Courier New" w:hAnsi="Courier New" w:cs="Courier New"/>
         </w:rPr>
-        <w:t>nox_rd</w:t>
-      </w:r>
-      <w:proofErr w:type="spellEnd"/>
+        <w:t>pm10_gr</w:t>
+      </w:r>
       <w:r>
         <w:t xml:space="preserve">, </w:t>
       </w:r>
@@ -7453,7 +7326,16 @@
         <w:rPr>
           <w:rFonts w:ascii="Courier New" w:hAnsi="Courier New" w:cs="Courier New"/>
         </w:rPr>
-        <w:t>pm10_gr</w:t>
+        <w:t>pm10_tot</w:t>
+      </w:r>
+      <w:r>
+        <w:t xml:space="preserve">.  The original_address_history_data table will contain the following fields: </w:t>
+      </w:r>
+      <w:r>
+        <w:rPr>
+          <w:rFonts w:ascii="Courier New" w:hAnsi="Courier New" w:cs="Courier New"/>
+        </w:rPr>
+        <w:t>geocode</w:t>
       </w:r>
       <w:r>
         <w:t xml:space="preserve">, </w:t>
@@ -7462,24 +7344,16 @@
         <w:rPr>
           <w:rFonts w:ascii="Courier New" w:hAnsi="Courier New" w:cs="Courier New"/>
         </w:rPr>
-        <w:t>pm10_tot</w:t>
-      </w:r>
-      <w:r>
-        <w:t xml:space="preserve">.  The </w:t>
-      </w:r>
-      <w:proofErr w:type="spellStart"/>
-      <w:r>
-        <w:t>original_address_history_data</w:t>
-      </w:r>
-      <w:proofErr w:type="spellEnd"/>
-      <w:r>
-        <w:t xml:space="preserve"> table will contain the following fields: </w:t>
+        <w:t>comments</w:t>
+      </w:r>
+      <w:r>
+        <w:t xml:space="preserve">, </w:t>
       </w:r>
       <w:r>
         <w:rPr>
           <w:rFonts w:ascii="Courier New" w:hAnsi="Courier New" w:cs="Courier New"/>
         </w:rPr>
-        <w:t>geocode</w:t>
+        <w:t>start_date</w:t>
       </w:r>
       <w:r>
         <w:t xml:space="preserve">, </w:t>
@@ -7488,38 +7362,8 @@
         <w:rPr>
           <w:rFonts w:ascii="Courier New" w:hAnsi="Courier New" w:cs="Courier New"/>
         </w:rPr>
-        <w:t>comments</w:t>
-      </w:r>
-      <w:r>
-        <w:t xml:space="preserve">, </w:t>
-      </w:r>
-      <w:proofErr w:type="spellStart"/>
-      <w:r>
-        <w:rPr>
-          <w:rFonts w:ascii="Courier New" w:hAnsi="Courier New" w:cs="Courier New"/>
-        </w:rPr>
-        <w:t>start_date</w:t>
-      </w:r>
-      <w:proofErr w:type="spellEnd"/>
-      <w:r>
-        <w:t xml:space="preserve">, </w:t>
-      </w:r>
-      <w:proofErr w:type="spellStart"/>
-      <w:proofErr w:type="gramStart"/>
-      <w:r>
-        <w:rPr>
-          <w:rFonts w:ascii="Courier New" w:hAnsi="Courier New" w:cs="Courier New"/>
-        </w:rPr>
-        <w:t>end</w:t>
-      </w:r>
-      <w:proofErr w:type="gramEnd"/>
-      <w:r>
-        <w:rPr>
-          <w:rFonts w:ascii="Courier New" w:hAnsi="Courier New" w:cs="Courier New"/>
-        </w:rPr>
-        <w:t>_date</w:t>
-      </w:r>
-      <w:proofErr w:type="spellEnd"/>
+        <w:t>end_date</w:t>
+      </w:r>
       <w:r>
         <w:t xml:space="preserve">.  The role of the comments flag in each input file will be discussed in the Software Engineering </w:t>
       </w:r>
@@ -7572,7 +7416,10 @@
               <w:t>:</w:t>
             </w:r>
             <w:r>
-              <w:t xml:space="preserve">  Cohort projects will need to comply with naming conventions for both the paths of input files and for the variable names within those files.</w:t>
+              <w:t xml:space="preserve">  Cohort studies</w:t>
+            </w:r>
+            <w:r>
+              <w:t xml:space="preserve"> will need to comply with naming conventions for both the paths of input files and for the variable names within those files.</w:t>
             </w:r>
           </w:p>
         </w:tc>
@@ -7815,39 +7662,7 @@
     <w:p/>
     <w:p>
       <w:r>
-        <w:t xml:space="preserve">In ALGAE, sensitivity variables and cleaned address periods are built up through a succession of temporary tables.  Each successive table preserves changes made in the previous one.  In some operations, multiple actions may cause original field values to change.  For example, the start date for an address period appears as the </w:t>
-      </w:r>
-      <w:proofErr w:type="gramStart"/>
-      <w:r>
-        <w:t>fields</w:t>
-      </w:r>
-      <w:proofErr w:type="gramEnd"/>
-      <w:r>
-        <w:t xml:space="preserve"> </w:t>
-      </w:r>
-      <w:proofErr w:type="spellStart"/>
-      <w:r>
-        <w:t>start_date</w:t>
-      </w:r>
-      <w:proofErr w:type="spellEnd"/>
-      <w:r>
-        <w:t xml:space="preserve">, </w:t>
-      </w:r>
-      <w:proofErr w:type="spellStart"/>
-      <w:r>
-        <w:t>adjusted_start_date</w:t>
-      </w:r>
-      <w:proofErr w:type="spellEnd"/>
-      <w:r>
-        <w:t xml:space="preserve"> and </w:t>
-      </w:r>
-      <w:proofErr w:type="spellStart"/>
-      <w:r>
-        <w:t>fin_adjusted_start_date</w:t>
-      </w:r>
-      <w:proofErr w:type="spellEnd"/>
-      <w:r>
-        <w:t>.  Each field represents a stage in the protocol where a value may change.</w:t>
+        <w:t>In ALGAE, sensitivity variables and cleaned address periods are built up through a succession of temporary tables.  Each successive table preserves changes made in the previous one.  In some operations, multiple actions may cause original field values to change.  For example, the start date for an address period appears as the fields start_date, adjusted_start_date and fin_adjusted_start_date.  Each field represents a stage in the protocol where a value may change.</w:t>
       </w:r>
     </w:p>
     <w:tbl>
@@ -8250,7 +8065,15 @@
               <w:t>:</w:t>
             </w:r>
             <w:r>
-              <w:t xml:space="preserve"> Assume that the date that a study member’s current address was updated in the Contacts database is the date when he or she began living at a new address.  This value is the start date of an address period.</w:t>
+              <w:t xml:space="preserve"> Assume that the date that a study member’s curr</w:t>
+            </w:r>
+            <w:r>
+              <w:t>ent address was updated in the c</w:t>
+            </w:r>
+            <w:bookmarkStart w:id="0" w:name="_GoBack"/>
+            <w:bookmarkEnd w:id="0"/>
+            <w:r>
+              <w:t>ontacts database is the date when he or she began living at a new address.  This value is the start date of an address period.</w:t>
             </w:r>
           </w:p>
         </w:tc>
@@ -8406,23 +8229,7 @@
               <w:t>:</w:t>
             </w:r>
             <w:r>
-              <w:t xml:space="preserve"> Order address periods in ascending order, first by </w:t>
-            </w:r>
-            <w:proofErr w:type="spellStart"/>
-            <w:r>
-              <w:t>person_id</w:t>
-            </w:r>
-            <w:proofErr w:type="spellEnd"/>
-            <w:r>
-              <w:t xml:space="preserve">, second by </w:t>
-            </w:r>
-            <w:proofErr w:type="spellStart"/>
-            <w:r>
-              <w:t>start_date</w:t>
-            </w:r>
-            <w:proofErr w:type="spellEnd"/>
-            <w:r>
-              <w:t xml:space="preserve"> and third by duration. </w:t>
+              <w:t xml:space="preserve"> Order address periods in ascending order, first by person_id, second by start_date and third by duration. </w:t>
             </w:r>
           </w:p>
         </w:tc>
@@ -8606,7 +8413,6 @@
             <w:r>
               <w:t xml:space="preserve"> Let </w:t>
             </w:r>
-            <w:proofErr w:type="gramStart"/>
             <w:r>
               <w:rPr>
                 <w:rFonts w:ascii="Courier New" w:hAnsi="Courier New" w:cs="Courier New"/>
@@ -8621,11 +8427,7 @@
               <w:t>n</w:t>
             </w:r>
             <w:r>
-              <w:t xml:space="preserve"> and</w:t>
-            </w:r>
-            <w:proofErr w:type="gramEnd"/>
-            <w:r>
-              <w:t xml:space="preserve"> </w:t>
+              <w:t xml:space="preserve"> and </w:t>
             </w:r>
             <w:r>
               <w:rPr>
@@ -8665,7 +8467,6 @@
             <w:r>
               <w:t xml:space="preserve"> = </w:t>
             </w:r>
-            <w:proofErr w:type="spellStart"/>
             <w:r>
               <w:rPr>
                 <w:rFonts w:ascii="Courier New" w:hAnsi="Courier New" w:cs="Courier New"/>
@@ -8685,11 +8486,9 @@
               </w:rPr>
               <w:t>.end_date</w:t>
             </w:r>
-            <w:proofErr w:type="spellEnd"/>
             <w:r>
               <w:t xml:space="preserve"> + 1 day.  If an overlap exists between them, let </w:t>
             </w:r>
-            <w:proofErr w:type="spellStart"/>
             <w:r>
               <w:rPr>
                 <w:rFonts w:ascii="Courier New" w:hAnsi="Courier New" w:cs="Courier New"/>
@@ -8709,7 +8508,6 @@
               </w:rPr>
               <w:t>.end_date</w:t>
             </w:r>
-            <w:proofErr w:type="spellEnd"/>
             <w:r>
               <w:t xml:space="preserve"> = </w:t>
             </w:r>
@@ -8796,7 +8594,6 @@
             <w:r>
               <w:t xml:space="preserve"> Let </w:t>
             </w:r>
-            <w:proofErr w:type="gramStart"/>
             <w:r>
               <w:rPr>
                 <w:rFonts w:ascii="Courier New" w:hAnsi="Courier New" w:cs="Courier New"/>
@@ -8811,11 +8608,7 @@
               <w:t>n</w:t>
             </w:r>
             <w:r>
-              <w:t xml:space="preserve"> and</w:t>
-            </w:r>
-            <w:proofErr w:type="gramEnd"/>
-            <w:r>
-              <w:t xml:space="preserve"> </w:t>
+              <w:t xml:space="preserve"> and </w:t>
             </w:r>
             <w:r>
               <w:rPr>
@@ -8831,11 +8624,7 @@
               <w:t>n+1</w:t>
             </w:r>
             <w:r>
-              <w:t xml:space="preserve"> be two successive address periods.  </w:t>
-            </w:r>
-            <w:proofErr w:type="gramStart"/>
-            <w:r>
-              <w:t>a</w:t>
+              <w:t xml:space="preserve"> be two successive address periods.  a</w:t>
             </w:r>
             <w:r>
               <w:rPr>
@@ -8843,7 +8632,6 @@
               </w:rPr>
               <w:t>n</w:t>
             </w:r>
-            <w:proofErr w:type="gramEnd"/>
             <w:r>
               <w:t xml:space="preserve"> is considered a duplicate if it is temporally subsumed by a</w:t>
             </w:r>
@@ -8854,11 +8642,7 @@
               <w:t>n+1</w:t>
             </w:r>
             <w:r>
-              <w:t xml:space="preserve">.  If this is true, then </w:t>
-            </w:r>
-            <w:proofErr w:type="gramStart"/>
-            <w:r>
-              <w:t>a</w:t>
+              <w:t>.  If this is true, then a</w:t>
             </w:r>
             <w:r>
               <w:rPr>
@@ -8866,7 +8650,6 @@
               </w:rPr>
               <w:t>n</w:t>
             </w:r>
-            <w:proofErr w:type="gramEnd"/>
             <w:r>
               <w:t xml:space="preserve"> will be flagged as a deleted record.</w:t>
             </w:r>
@@ -8929,31 +8712,7 @@
               <w:t>:</w:t>
             </w:r>
             <w:r>
-              <w:t xml:space="preserve"> Ensure the address history for any study member spans the entire exposure time frame (</w:t>
-            </w:r>
-            <w:proofErr w:type="spellStart"/>
-            <w:r>
-              <w:t>eg</w:t>
-            </w:r>
-            <w:proofErr w:type="spellEnd"/>
-            <w:r>
-              <w:t>: [</w:t>
-            </w:r>
-            <w:proofErr w:type="spellStart"/>
-            <w:r>
-              <w:t>conception_date</w:t>
-            </w:r>
-            <w:proofErr w:type="spellEnd"/>
-            <w:r>
-              <w:t xml:space="preserve">, birth date + 1 </w:t>
-            </w:r>
-            <w:proofErr w:type="spellStart"/>
-            <w:r>
-              <w:t>yr</w:t>
-            </w:r>
-            <w:proofErr w:type="spellEnd"/>
-            <w:r>
-              <w:t xml:space="preserve"> – 1 day]).  Ensure that the start date of the earliest address period is adjusted to be at least as old as the conception date.  Ensure that the end date of the latest address period is adjusted to be at least as early as the last day of the exposure time frame.  </w:t>
+              <w:t xml:space="preserve"> Ensure the address history for any study member spans the entire exposure time frame (eg: [conception_date, birth date + 1 yr – 1 day]).  Ensure that the start date of the earliest address period is adjusted to be at least as old as the conception date.  Ensure that the end date of the latest address period is adjusted to be at least as early as the last day of the exposure time frame.  </w:t>
             </w:r>
           </w:p>
         </w:tc>
@@ -9015,15 +8774,7 @@
         </w:numPr>
       </w:pPr>
       <w:r>
-        <w:t xml:space="preserve">it is not an empty field value but the </w:t>
-      </w:r>
-      <w:proofErr w:type="spellStart"/>
-      <w:r>
-        <w:t>is_valid</w:t>
-      </w:r>
-      <w:proofErr w:type="spellEnd"/>
-      <w:r>
-        <w:t xml:space="preserve"> is “N”, usually meaning that although coordinates were produced, the match should be considered too poor to use</w:t>
+        <w:t>it is not an empty field value but the is_valid is “N”, usually meaning that although coordinates were produced, the match should be considered too poor to use</w:t>
       </w:r>
     </w:p>
     <w:p>
@@ -9265,8 +9016,6 @@
             <w:r>
               <w:t xml:space="preserve">  Let an address </w:t>
             </w:r>
-            <w:proofErr w:type="spellStart"/>
-            <w:proofErr w:type="gramStart"/>
             <w:r>
               <w:rPr>
                 <w:rFonts w:ascii="Courier New" w:hAnsi="Courier New" w:cs="Courier New"/>
@@ -9280,12 +9029,9 @@
               </w:rPr>
               <w:t>n</w:t>
             </w:r>
-            <w:proofErr w:type="spellEnd"/>
-            <w:proofErr w:type="gramEnd"/>
             <w:r>
               <w:t xml:space="preserve"> be a fixable address period.  The protocol will attempt to ignore </w:t>
             </w:r>
-            <w:proofErr w:type="gramStart"/>
             <w:r>
               <w:rPr>
                 <w:rFonts w:ascii="Courier New" w:hAnsi="Courier New" w:cs="Courier New"/>
@@ -9299,7 +9045,6 @@
               </w:rPr>
               <w:t>n</w:t>
             </w:r>
-            <w:proofErr w:type="gramEnd"/>
             <w:r>
               <w:t xml:space="preserve"> from further calculations by subsuming it within </w:t>
             </w:r>
@@ -9341,7 +9086,6 @@
             <w:r>
               <w:t xml:space="preserve"> = </w:t>
             </w:r>
-            <w:proofErr w:type="spellStart"/>
             <w:r>
               <w:rPr>
                 <w:rFonts w:ascii="Courier New" w:hAnsi="Courier New" w:cs="Courier New"/>
@@ -9361,7 +9105,6 @@
               </w:rPr>
               <w:t>.start_date</w:t>
             </w:r>
-            <w:proofErr w:type="spellEnd"/>
             <w:r>
               <w:t>.</w:t>
             </w:r>
@@ -9474,23 +9217,7 @@
     </w:p>
     <w:p>
       <w:r>
-        <w:t xml:space="preserve">Implementing Method 3 proved problematic because the decision to acknowledge or ignore the contribution of a bad address period relative to each life stage could have knock-on effects on the way address periods would be subsequently cleaned.  Cleaning could cause a slightly different address history for one life stage than it would for another.  In theory, we might need to maintain </w:t>
-      </w:r>
-      <w:proofErr w:type="spellStart"/>
-      <w:r>
-        <w:t>n</w:t>
-      </w:r>
-      <w:proofErr w:type="spellEnd"/>
-      <w:r>
-        <w:t xml:space="preserve"> address history tables, one for each of n different life stages.  Because exposure assessment is critically dependent on an address history table, multiple variants of address histories would inevitably lead to multiple variants of exposure assessments (</w:t>
-      </w:r>
-      <w:proofErr w:type="spellStart"/>
-      <w:r>
-        <w:t>ie</w:t>
-      </w:r>
-      <w:proofErr w:type="spellEnd"/>
-      <w:r>
-        <w:t xml:space="preserve">: cleaned mobility, uncleaned mobility, life stage and for early life the birth address </w:t>
+        <w:t xml:space="preserve">Implementing Method 3 proved problematic because the decision to acknowledge or ignore the contribution of a bad address period relative to each life stage could have knock-on effects on the way address periods would be subsequently cleaned.  Cleaning could cause a slightly different address history for one life stage than it would for another.  In theory, we might need to maintain n address history tables, one for each of n different life stages.  Because exposure assessment is critically dependent on an address history table, multiple variants of address histories would inevitably lead to multiple variants of exposure assessments (ie: cleaned mobility, uncleaned mobility, life stage and for early life the birth address </w:t>
       </w:r>
       <w:r>
         <w:t>approach).</w:t>
@@ -9505,94 +9232,62 @@
       <w:r>
         <w:t xml:space="preserve">Using daily exposure values meant that the only functions that would have to be able to cope well with NULL values were the </w:t>
       </w:r>
-      <w:proofErr w:type="gramStart"/>
       <w:r>
         <w:rPr>
           <w:rFonts w:ascii="Courier New" w:hAnsi="Courier New" w:cs="Courier New"/>
         </w:rPr>
-        <w:t>SUM(</w:t>
-      </w:r>
-      <w:proofErr w:type="gramEnd"/>
+        <w:t>SUM(),</w:t>
+      </w:r>
+      <w:r>
+        <w:t xml:space="preserve"> </w:t>
+      </w:r>
       <w:r>
         <w:rPr>
           <w:rFonts w:ascii="Courier New" w:hAnsi="Courier New" w:cs="Courier New"/>
         </w:rPr>
-        <w:t>),</w:t>
-      </w:r>
-      <w:r>
-        <w:t xml:space="preserve"> </w:t>
+        <w:t>AVG()</w:t>
+      </w:r>
+      <w:r>
+        <w:t xml:space="preserve"> and </w:t>
       </w:r>
       <w:r>
         <w:rPr>
           <w:rFonts w:ascii="Courier New" w:hAnsi="Courier New" w:cs="Courier New"/>
         </w:rPr>
+        <w:t xml:space="preserve">median() </w:t>
+      </w:r>
+      <w:r>
+        <w:t xml:space="preserve">functions.  </w:t>
+      </w:r>
+      <w:r>
+        <w:rPr>
+          <w:rFonts w:ascii="Courier New" w:hAnsi="Courier New" w:cs="Courier New"/>
+        </w:rPr>
+        <w:t>SUM()</w:t>
+      </w:r>
+      <w:r>
+        <w:t xml:space="preserve"> and </w:t>
+      </w:r>
+      <w:r>
+        <w:rPr>
+          <w:rFonts w:ascii="Courier New" w:hAnsi="Courier New" w:cs="Courier New"/>
+        </w:rPr>
         <w:t>AVG()</w:t>
       </w:r>
       <w:r>
-        <w:t xml:space="preserve"> and </w:t>
+        <w:t xml:space="preserve"> are built-in postgreSQL functions, and the implementation of the </w:t>
       </w:r>
       <w:r>
         <w:rPr>
           <w:rFonts w:ascii="Courier New" w:hAnsi="Courier New" w:cs="Courier New"/>
         </w:rPr>
-        <w:t xml:space="preserve">median() </w:t>
-      </w:r>
-      <w:r>
-        <w:t xml:space="preserve">functions.  </w:t>
-      </w:r>
-      <w:proofErr w:type="gramStart"/>
-      <w:r>
-        <w:rPr>
-          <w:rFonts w:ascii="Courier New" w:hAnsi="Courier New" w:cs="Courier New"/>
-        </w:rPr>
-        <w:t>SUM(</w:t>
-      </w:r>
-      <w:proofErr w:type="gramEnd"/>
-      <w:r>
-        <w:rPr>
-          <w:rFonts w:ascii="Courier New" w:hAnsi="Courier New" w:cs="Courier New"/>
-        </w:rPr>
-        <w:t>)</w:t>
-      </w:r>
-      <w:r>
-        <w:t xml:space="preserve"> and </w:t>
-      </w:r>
-      <w:r>
-        <w:rPr>
-          <w:rFonts w:ascii="Courier New" w:hAnsi="Courier New" w:cs="Courier New"/>
-        </w:rPr>
-        <w:t>AVG()</w:t>
-      </w:r>
-      <w:r>
-        <w:t xml:space="preserve"> are built-in </w:t>
-      </w:r>
-      <w:proofErr w:type="spellStart"/>
-      <w:r>
-        <w:t>postgreSQL</w:t>
-      </w:r>
-      <w:proofErr w:type="spellEnd"/>
-      <w:r>
-        <w:t xml:space="preserve"> functions, and the implementation of the </w:t>
-      </w:r>
-      <w:r>
-        <w:rPr>
-          <w:rFonts w:ascii="Courier New" w:hAnsi="Courier New" w:cs="Courier New"/>
-        </w:rPr>
         <w:t>median()</w:t>
       </w:r>
       <w:r>
         <w:t xml:space="preserve"> function appears to be widely used and well tested.  All three of these methods were found to ignore NULL values in a predictable way.  Allowing null daily exposure values to propagate through analysis was no longer problematic, because the aggregation functions themselves were desig</w:t>
       </w:r>
       <w:r>
-        <w:t xml:space="preserve">ned to cope with that scenario.  If study members occupied the first ten days of T1 at an invalid geocode, it would just mean that </w:t>
-      </w:r>
-      <w:proofErr w:type="gramStart"/>
-      <w:r>
-        <w:t>SUM(</w:t>
-      </w:r>
-      <w:proofErr w:type="gramEnd"/>
-      <w:r>
-        <w:t xml:space="preserve">), AVG() and median() would have a list of values where the first ten values were null.  </w:t>
+        <w:t xml:space="preserve">ned to cope with that scenario.  If study members occupied the first ten days of T1 at an invalid geocode, it would just mean that SUM(), AVG() and median() would have a list of values where the first ten values were null.  </w:t>
       </w:r>
     </w:p>
     <w:p>
@@ -9600,15 +9295,7 @@
         <w:t xml:space="preserve">However, even if the aggregation code could cope well with null values, the scientists would require some breakdown of how many days in a life stage were spent at bad address periods.  </w:t>
       </w:r>
       <w:r>
-        <w:t xml:space="preserve">We assume that bad exposure values could vary from one pollutant to another.  For example, we assume that daily exposure data could include an extensive set of pm10_tot values but lack </w:t>
-      </w:r>
-      <w:proofErr w:type="spellStart"/>
-      <w:r>
-        <w:t>nox_rd</w:t>
-      </w:r>
-      <w:proofErr w:type="spellEnd"/>
-      <w:r>
-        <w:t xml:space="preserve"> values for certain days.</w:t>
+        <w:t>We assume that bad exposure values could vary from one pollutant to another.  For example, we assume that daily exposure data could include an extensive set of pm10_tot values but lack nox_rd values for certain days.</w:t>
       </w:r>
     </w:p>
     <w:p/>
@@ -9662,10 +9349,7 @@
               <w:t>:</w:t>
             </w:r>
             <w:r>
-              <w:t xml:space="preserve">  </w:t>
-            </w:r>
-            <w:r>
-              <w:t>Assess the data quality of exposure values for each pollutant independently of one another.</w:t>
+              <w:t xml:space="preserve">  Assess the data quality of exposure values for each pollutant independently of one another.</w:t>
             </w:r>
           </w:p>
         </w:tc>
@@ -9685,19 +9369,11 @@
           <w:numId w:val="28"/>
         </w:numPr>
       </w:pPr>
-      <w:proofErr w:type="gramStart"/>
       <w:r>
         <w:rPr>
           <w:b/>
         </w:rPr>
-        <w:t>invalid</w:t>
-      </w:r>
-      <w:proofErr w:type="gramEnd"/>
-      <w:r>
-        <w:rPr>
-          <w:b/>
-        </w:rPr>
-        <w:t xml:space="preserve"> address day</w:t>
+        <w:t>invalid address day</w:t>
       </w:r>
       <w:r>
         <w:t>: the geocode for the address period is invalid and there are no exposures associated with it.</w:t>
@@ -9711,19 +9387,11 @@
           <w:numId w:val="28"/>
         </w:numPr>
       </w:pPr>
-      <w:proofErr w:type="gramStart"/>
       <w:r>
         <w:rPr>
           <w:b/>
         </w:rPr>
-        <w:t>out</w:t>
-      </w:r>
-      <w:proofErr w:type="gramEnd"/>
-      <w:r>
-        <w:rPr>
-          <w:b/>
-        </w:rPr>
-        <w:t xml:space="preserve"> of bounds address day</w:t>
+        <w:t>out of bounds address day</w:t>
       </w:r>
       <w:r>
         <w:t>:</w:t>
@@ -9740,19 +9408,11 @@
           <w:numId w:val="28"/>
         </w:numPr>
       </w:pPr>
-      <w:proofErr w:type="gramStart"/>
       <w:r>
         <w:rPr>
           <w:b/>
         </w:rPr>
-        <w:t>poor</w:t>
-      </w:r>
-      <w:proofErr w:type="gramEnd"/>
-      <w:r>
-        <w:rPr>
-          <w:b/>
-        </w:rPr>
-        <w:t xml:space="preserve"> match day</w:t>
+        <w:t>poor match day</w:t>
       </w:r>
       <w:r>
         <w:t xml:space="preserve">: the geocode for the address period represents a guess for a very poorly specified residential address period.  </w:t>
@@ -9772,19 +9432,11 @@
           <w:numId w:val="28"/>
         </w:numPr>
       </w:pPr>
-      <w:proofErr w:type="gramStart"/>
       <w:r>
         <w:rPr>
           <w:b/>
         </w:rPr>
-        <w:t>missing</w:t>
-      </w:r>
-      <w:proofErr w:type="gramEnd"/>
-      <w:r>
-        <w:rPr>
-          <w:b/>
-        </w:rPr>
-        <w:t xml:space="preserve"> exposure day</w:t>
+        <w:t>missing exposure day</w:t>
       </w:r>
       <w:r>
         <w:t>: the geocode for the address period is valid and there are daily exposure values.  However, for specific days, there are no exposure values available.</w:t>
@@ -9798,19 +9450,11 @@
           <w:numId w:val="28"/>
         </w:numPr>
       </w:pPr>
-      <w:proofErr w:type="gramStart"/>
       <w:r>
         <w:rPr>
           <w:b/>
         </w:rPr>
-        <w:t>good</w:t>
-      </w:r>
-      <w:proofErr w:type="gramEnd"/>
-      <w:r>
-        <w:rPr>
-          <w:b/>
-        </w:rPr>
-        <w:t xml:space="preserve"> match day</w:t>
+        <w:t>good match day</w:t>
       </w:r>
       <w:r>
         <w:t>: the geocode for the address period is valid, and there is an exposure value available for a given day.</w:t>
@@ -10028,14 +9672,12 @@
       <w:r>
         <w:t xml:space="preserve">We now move on to identify themes of variables that would be useful in supporting sensitivity studies.  The first two come from variables that already appear in the </w:t>
       </w:r>
-      <w:proofErr w:type="spellStart"/>
       <w:r>
         <w:rPr>
           <w:rFonts w:ascii="Courier New" w:hAnsi="Courier New" w:cs="Courier New"/>
         </w:rPr>
         <w:t>original_study_member_data</w:t>
       </w:r>
-      <w:proofErr w:type="spellEnd"/>
       <w:r>
         <w:t xml:space="preserve"> table.</w:t>
       </w:r>
@@ -10125,25 +9767,21 @@
             <w:r>
               <w:t xml:space="preserve"> and </w:t>
             </w:r>
-            <w:proofErr w:type="spellStart"/>
             <w:r>
               <w:rPr>
                 <w:rFonts w:ascii="Courier New" w:hAnsi="Courier New" w:cs="Courier New"/>
               </w:rPr>
               <w:t>absent_during_exp_period</w:t>
             </w:r>
-            <w:proofErr w:type="spellEnd"/>
             <w:r>
               <w:t xml:space="preserve"> variables from the </w:t>
             </w:r>
-            <w:proofErr w:type="spellStart"/>
             <w:r>
               <w:rPr>
                 <w:rFonts w:ascii="Courier New" w:hAnsi="Courier New" w:cs="Courier New"/>
               </w:rPr>
               <w:t>original_study_member_data</w:t>
             </w:r>
-            <w:proofErr w:type="spellEnd"/>
             <w:r>
               <w:t xml:space="preserve"> table.</w:t>
             </w:r>
@@ -10231,42 +9869,30 @@
             <w:r>
               <w:t xml:space="preserve"> that can help researchers determine whether low exposure values for Trimester 3 are due to a premature births or to areas that exhibit low levels of pollution.  It will borrow the </w:t>
             </w:r>
-            <w:proofErr w:type="spellStart"/>
             <w:r>
               <w:rPr>
                 <w:rFonts w:ascii="Courier New" w:hAnsi="Courier New" w:cs="Courier New"/>
               </w:rPr>
-              <w:t>estimated_gestation_age</w:t>
-            </w:r>
-            <w:proofErr w:type="spellEnd"/>
+              <w:t xml:space="preserve">estimated_gestation_age field from </w:t>
+            </w:r>
+            <w:r>
+              <w:t xml:space="preserve">the </w:t>
+            </w:r>
             <w:r>
               <w:rPr>
                 <w:rFonts w:ascii="Courier New" w:hAnsi="Courier New" w:cs="Courier New"/>
               </w:rPr>
-              <w:t xml:space="preserve"> field from </w:t>
-            </w:r>
-            <w:r>
-              <w:t xml:space="preserve">the </w:t>
-            </w:r>
-            <w:proofErr w:type="spellStart"/>
+              <w:t>original_study_member_data</w:t>
+            </w:r>
+            <w:r>
+              <w:t xml:space="preserve"> table, and include a yes/no flag </w:t>
+            </w:r>
             <w:r>
               <w:rPr>
                 <w:rFonts w:ascii="Courier New" w:hAnsi="Courier New" w:cs="Courier New"/>
               </w:rPr>
-              <w:t>original_study_member_data</w:t>
-            </w:r>
-            <w:proofErr w:type="spellEnd"/>
-            <w:r>
-              <w:t xml:space="preserve"> table, and include a yes/no flag </w:t>
-            </w:r>
-            <w:proofErr w:type="spellStart"/>
-            <w:r>
-              <w:rPr>
-                <w:rFonts w:ascii="Courier New" w:hAnsi="Courier New" w:cs="Courier New"/>
-              </w:rPr>
               <w:t>is_gestation_age_imputed</w:t>
             </w:r>
-            <w:proofErr w:type="spellEnd"/>
             <w:r>
               <w:t>.</w:t>
             </w:r>
@@ -10343,47 +9969,39 @@
             <w:r>
               <w:t xml:space="preserve">  The sensitivity variables will include ones that can help researchers identify study members who were affected by bad geocodes.  These variables will include the following totals measured throughout the whole exposure time frame: </w:t>
             </w:r>
-            <w:proofErr w:type="spellStart"/>
             <w:r>
               <w:rPr>
                 <w:rFonts w:ascii="Courier New" w:hAnsi="Courier New" w:cs="Courier New"/>
               </w:rPr>
               <w:t>invalid_geocodes</w:t>
             </w:r>
-            <w:proofErr w:type="spellEnd"/>
             <w:r>
               <w:t xml:space="preserve">, </w:t>
             </w:r>
-            <w:proofErr w:type="spellStart"/>
             <w:r>
               <w:rPr>
                 <w:rFonts w:ascii="Courier New" w:hAnsi="Courier New" w:cs="Courier New"/>
               </w:rPr>
               <w:t>fixed_geocodes</w:t>
             </w:r>
-            <w:proofErr w:type="spellEnd"/>
             <w:r>
               <w:t xml:space="preserve">, </w:t>
             </w:r>
-            <w:proofErr w:type="spellStart"/>
             <w:r>
               <w:rPr>
                 <w:rFonts w:ascii="Courier New" w:hAnsi="Courier New" w:cs="Courier New"/>
               </w:rPr>
               <w:t>out_of_bounds_geocodes</w:t>
             </w:r>
-            <w:proofErr w:type="spellEnd"/>
             <w:r>
               <w:t xml:space="preserve">, and </w:t>
             </w:r>
-            <w:proofErr w:type="spellStart"/>
             <w:r>
               <w:rPr>
                 <w:rFonts w:ascii="Courier New" w:hAnsi="Courier New" w:cs="Courier New"/>
               </w:rPr>
               <w:t>has_bad_geocodes_within_time_frame</w:t>
             </w:r>
-            <w:proofErr w:type="spellEnd"/>
             <w:r>
               <w:t>.</w:t>
             </w:r>
@@ -10452,44 +10070,30 @@
             <w:r>
               <w:t xml:space="preserve">  The sensitivity variables will include ones that can help researchers assess the extent to which the field values of address periods were imputed for each study member.  These variables will include the following totals measured across the whole exposure time frame: </w:t>
             </w:r>
-            <w:proofErr w:type="spellStart"/>
             <w:r>
               <w:rPr>
                 <w:rFonts w:ascii="Courier New" w:hAnsi="Courier New" w:cs="Courier New"/>
               </w:rPr>
               <w:t>imp_blank_start_dates</w:t>
             </w:r>
-            <w:proofErr w:type="spellEnd"/>
             <w:r>
               <w:t xml:space="preserve">, </w:t>
             </w:r>
-            <w:proofErr w:type="spellStart"/>
             <w:r>
               <w:rPr>
                 <w:rFonts w:ascii="Courier New" w:hAnsi="Courier New" w:cs="Courier New"/>
               </w:rPr>
               <w:t>imp_blank_end_dates</w:t>
             </w:r>
-            <w:proofErr w:type="spellEnd"/>
             <w:r>
               <w:t xml:space="preserve">, </w:t>
             </w:r>
-            <w:proofErr w:type="spellStart"/>
-            <w:proofErr w:type="gramStart"/>
             <w:r>
               <w:rPr>
                 <w:rFonts w:ascii="Courier New" w:hAnsi="Courier New" w:cs="Courier New"/>
               </w:rPr>
-              <w:t>imp</w:t>
-            </w:r>
-            <w:proofErr w:type="gramEnd"/>
-            <w:r>
-              <w:rPr>
-                <w:rFonts w:ascii="Courier New" w:hAnsi="Courier New" w:cs="Courier New"/>
-              </w:rPr>
-              <w:t>_blank_both_dates</w:t>
-            </w:r>
-            <w:proofErr w:type="spellEnd"/>
+              <w:t>imp_blank_both_dates</w:t>
+            </w:r>
             <w:r>
               <w:t>.</w:t>
             </w:r>
@@ -10560,56 +10164,12 @@
             <w:r>
               <w:t xml:space="preserve"> measured across the whole exposure time frame: </w:t>
             </w:r>
-            <w:proofErr w:type="spellStart"/>
             <w:r>
               <w:rPr>
                 <w:rFonts w:ascii="Courier New" w:hAnsi="Courier New" w:cs="Courier New"/>
               </w:rPr>
-              <w:t>total_addr_periods</w:t>
-            </w:r>
-            <w:proofErr w:type="spellEnd"/>
-            <w:r>
-              <w:rPr>
-                <w:rFonts w:ascii="Courier New" w:hAnsi="Courier New" w:cs="Courier New"/>
-              </w:rPr>
-              <w:t xml:space="preserve">, gaps, </w:t>
-            </w:r>
-            <w:proofErr w:type="spellStart"/>
-            <w:r>
-              <w:rPr>
-                <w:rFonts w:ascii="Courier New" w:hAnsi="Courier New" w:cs="Courier New"/>
-              </w:rPr>
-              <w:t>gap_and_overlap_same_period</w:t>
-            </w:r>
-            <w:proofErr w:type="spellEnd"/>
-            <w:r>
-              <w:rPr>
-                <w:rFonts w:ascii="Courier New" w:hAnsi="Courier New" w:cs="Courier New"/>
-              </w:rPr>
-              <w:t xml:space="preserve">, </w:t>
-            </w:r>
-            <w:proofErr w:type="spellStart"/>
-            <w:r>
-              <w:rPr>
-                <w:rFonts w:ascii="Courier New" w:hAnsi="Courier New" w:cs="Courier New"/>
-              </w:rPr>
-              <w:t>over_laps</w:t>
-            </w:r>
-            <w:proofErr w:type="spellEnd"/>
-            <w:r>
-              <w:rPr>
-                <w:rFonts w:ascii="Courier New" w:hAnsi="Courier New" w:cs="Courier New"/>
-              </w:rPr>
-              <w:t xml:space="preserve">, </w:t>
-            </w:r>
-            <w:proofErr w:type="gramStart"/>
-            <w:r>
-              <w:rPr>
-                <w:rFonts w:ascii="Courier New" w:hAnsi="Courier New" w:cs="Courier New"/>
-              </w:rPr>
-              <w:t>deletions</w:t>
-            </w:r>
-            <w:proofErr w:type="gramEnd"/>
+              <w:t>total_addr_periods, gaps, gap_and_overlap_same_period, over_laps, deletions</w:t>
+            </w:r>
             <w:r>
               <w:t>.</w:t>
             </w:r>
@@ -10651,13 +10211,8 @@
         </w:rPr>
         <w:t>MAY-03-1995</w:t>
       </w:r>
-      <w:proofErr w:type="gramStart"/>
-      <w:r>
-        <w:t>]  (</w:t>
-      </w:r>
-      <w:proofErr w:type="gramEnd"/>
-      <w:r>
-        <w:t>2 days changed)</w:t>
+      <w:r>
+        <w:t>]  (2 days changed)</w:t>
       </w:r>
     </w:p>
     <w:p>
@@ -10718,13 +10273,8 @@
         </w:rPr>
         <w:t>MAY-03-1995</w:t>
       </w:r>
-      <w:proofErr w:type="gramStart"/>
-      <w:r>
-        <w:t>]  (</w:t>
-      </w:r>
-      <w:proofErr w:type="gramEnd"/>
-      <w:r>
-        <w:t>2 days changed)</w:t>
+      <w:r>
+        <w:t>]  (2 days changed)</w:t>
       </w:r>
     </w:p>
     <w:p>
@@ -10869,14 +10419,12 @@
             <w:r>
               <w:t xml:space="preserve">  The sensitivity variables will include </w:t>
             </w:r>
-            <w:proofErr w:type="spellStart"/>
             <w:r>
               <w:rPr>
                 <w:rFonts w:ascii="Courier New" w:hAnsi="Courier New" w:cs="Courier New"/>
               </w:rPr>
               <w:t>days_changed</w:t>
             </w:r>
-            <w:proofErr w:type="spellEnd"/>
             <w:r>
               <w:t>, which is the total number of days that were adjusted across all address periods which overlapped with the exposure time frame.  The total considers the total number of days that each address period was shifted in data cleaning.  In cases of successive overlaps, some days may be counted more than once.</w:t>
             </w:r>
@@ -10889,7 +10437,6 @@
       <w:r>
         <w:t xml:space="preserve">When we cover the topic of measuring exposure measurement error, we will cover the concept of </w:t>
       </w:r>
-      <w:proofErr w:type="spellStart"/>
       <w:r>
         <w:rPr>
           <w:rFonts w:ascii="Courier New" w:hAnsi="Courier New" w:cs="Courier New"/>
@@ -10908,7 +10455,6 @@
         </w:rPr>
         <w:t>_days</w:t>
       </w:r>
-      <w:proofErr w:type="spellEnd"/>
       <w:r>
         <w:t xml:space="preserve">.  A contention day is one where gap and overlap errors in residential address histories would allow a person to be placed at more than one location on a given day.  </w:t>
       </w:r>
@@ -10965,14 +10511,12 @@
             <w:r>
               <w:t xml:space="preserve">  The sensitivity variables will include </w:t>
             </w:r>
-            <w:proofErr w:type="spellStart"/>
             <w:r>
               <w:rPr>
                 <w:rFonts w:ascii="Courier New" w:hAnsi="Courier New" w:cs="Courier New"/>
               </w:rPr>
               <w:t>total_contention_days</w:t>
             </w:r>
-            <w:proofErr w:type="spellEnd"/>
             <w:r>
               <w:t>, which measures the total number of unique days in an exposure time frame that were involved with a gap or an overlap.  It is called a contention day because on such a day, a study member could be placed at either of two locations: the location that data cleaning assigned in a cleaned set of address periods, or the location that may have been allowed in uncleaned address periods.</w:t>
             </w:r>
@@ -10985,25 +10529,21 @@
       <w:r>
         <w:t xml:space="preserve">Note that in the example of three address periods we just covered, </w:t>
       </w:r>
-      <w:proofErr w:type="spellStart"/>
       <w:r>
         <w:rPr>
           <w:rFonts w:ascii="Courier New" w:hAnsi="Courier New" w:cs="Courier New"/>
         </w:rPr>
         <w:t>days_changed</w:t>
       </w:r>
-      <w:proofErr w:type="spellEnd"/>
       <w:r>
         <w:t xml:space="preserve"> would have a value of 8, but </w:t>
       </w:r>
-      <w:proofErr w:type="spellStart"/>
       <w:r>
         <w:rPr>
           <w:rFonts w:ascii="Courier New" w:hAnsi="Courier New" w:cs="Courier New"/>
         </w:rPr>
         <w:t>total_contention_days</w:t>
       </w:r>
-      <w:proofErr w:type="spellEnd"/>
       <w:r>
         <w:t xml:space="preserve"> would have only 7, because it would only consider the total number of unique calendar dates that had to be adjusted.</w:t>
       </w:r>
@@ -11012,14 +10552,12 @@
       <w:r>
         <w:t xml:space="preserve">Another factor which could influence exposure results are the number of days in an exposure time frame that are associated with exposure values, but which may be missing values for some days.  The </w:t>
       </w:r>
-      <w:proofErr w:type="spellStart"/>
       <w:r>
         <w:rPr>
           <w:rFonts w:ascii="Courier New" w:hAnsi="Courier New" w:cs="Courier New"/>
         </w:rPr>
         <w:t>original_exposure_data</w:t>
       </w:r>
-      <w:proofErr w:type="spellEnd"/>
       <w:r>
         <w:t xml:space="preserve"> table should contain enough records to span the entire exposure time frame of interest.  However, if the exposure modelling software missed producing data for some days, then it could cause some study members to have underreported exposures.</w:t>
       </w:r>
@@ -11075,14 +10613,12 @@
             <w:r>
               <w:t xml:space="preserve">  The sensitivity variables will include </w:t>
             </w:r>
-            <w:proofErr w:type="spellStart"/>
             <w:r>
               <w:rPr>
                 <w:rFonts w:ascii="Courier New" w:hAnsi="Courier New" w:cs="Courier New"/>
               </w:rPr>
               <w:t>missing_exposure_days</w:t>
             </w:r>
-            <w:proofErr w:type="spellEnd"/>
             <w:r>
               <w:t>, which gives the total number of days in the exposure time frame that are not associated with exposure values.</w:t>
             </w:r>
@@ -11252,11 +10788,7 @@
               <w:t xml:space="preserve">  </w:t>
             </w:r>
             <w:r>
-              <w:t xml:space="preserve">Suppose the protocol cleans two successive address periods </w:t>
-            </w:r>
-            <w:proofErr w:type="gramStart"/>
-            <w:r>
-              <w:t>a</w:t>
+              <w:t>Suppose the protocol cleans two successive address periods a</w:t>
             </w:r>
             <w:r>
               <w:rPr>
@@ -11265,11 +10797,7 @@
               <w:t>n</w:t>
             </w:r>
             <w:r>
-              <w:t xml:space="preserve"> and</w:t>
-            </w:r>
-            <w:proofErr w:type="gramEnd"/>
-            <w:r>
-              <w:t xml:space="preserve"> a</w:t>
+              <w:t xml:space="preserve"> and a</w:t>
             </w:r>
             <w:r>
               <w:rPr>
@@ -11703,15 +11231,7 @@
               <w:t>:</w:t>
             </w:r>
             <w:r>
-              <w:t xml:space="preserve"> The birth address assessment uses the birth addresses of study members to represent their locations for the entire early life exposure time frame (</w:t>
-            </w:r>
-            <w:proofErr w:type="spellStart"/>
-            <w:r>
-              <w:t>eg</w:t>
-            </w:r>
-            <w:proofErr w:type="spellEnd"/>
-            <w:r>
-              <w:t>: conception until the last day of the first year of life).  No exposure measurement error is assessed in this approach.</w:t>
+              <w:t xml:space="preserve"> The birth address assessment uses the birth addresses of study members to represent their locations for the entire early life exposure time frame (eg: conception until the last day of the first year of life).  No exposure measurement error is assessed in this approach.</w:t>
             </w:r>
           </w:p>
         </w:tc>
@@ -11856,69 +11376,15 @@
           <w:sz w:val="18"/>
           <w:szCs w:val="18"/>
         </w:rPr>
-        <w:t>res</w:t>
-      </w:r>
-      <w:proofErr w:type="gramStart"/>
-      <w:r>
-        <w:rPr>
-          <w:rFonts w:ascii="Courier New" w:hAnsi="Courier New" w:cs="Courier New"/>
-          <w:sz w:val="18"/>
-          <w:szCs w:val="18"/>
-        </w:rPr>
-        <w:t>_[</w:t>
-      </w:r>
-      <w:proofErr w:type="gramEnd"/>
-      <w:r>
-        <w:rPr>
-          <w:rFonts w:ascii="Courier New" w:hAnsi="Courier New" w:cs="Courier New"/>
-          <w:sz w:val="18"/>
-          <w:szCs w:val="18"/>
-        </w:rPr>
-        <w:t>early/later]_</w:t>
-      </w:r>
-      <w:proofErr w:type="spellStart"/>
-      <w:r>
-        <w:rPr>
-          <w:rFonts w:ascii="Courier New" w:hAnsi="Courier New" w:cs="Courier New"/>
-          <w:sz w:val="18"/>
-          <w:szCs w:val="18"/>
-        </w:rPr>
-        <w:t>mob_cln_exp</w:t>
-      </w:r>
-      <w:proofErr w:type="spellEnd"/>
-      <w:r>
-        <w:rPr>
-          <w:rFonts w:ascii="Courier New" w:hAnsi="Courier New" w:cs="Courier New"/>
-          <w:sz w:val="18"/>
-          <w:szCs w:val="18"/>
-        </w:rPr>
-        <w:t>_[time stamp].csv</w:t>
-      </w:r>
-    </w:p>
-    <w:p>
-      <w:r>
-        <w:t>Here, “res” means results.  The next part of the file name is either “early” or “later”, which describes whether the result is produced to support the early or later life analysis.  “</w:t>
-      </w:r>
-      <w:proofErr w:type="spellStart"/>
-      <w:r>
-        <w:t>mob_cln</w:t>
-      </w:r>
-      <w:proofErr w:type="spellEnd"/>
-      <w:r>
-        <w:t>” means the results are for the cleaned mobility exposure assessment method.</w:t>
-      </w:r>
-      <w:r>
-        <w:t xml:space="preserve">  “</w:t>
-      </w:r>
-      <w:proofErr w:type="spellStart"/>
-      <w:proofErr w:type="gramStart"/>
-      <w:r>
-        <w:t>exp</w:t>
-      </w:r>
-      <w:proofErr w:type="spellEnd"/>
-      <w:proofErr w:type="gramEnd"/>
-      <w:r>
-        <w:t>” means exposure results.</w:t>
+        <w:t>res_[early/later]_mob_cln_exp_[time stamp].csv</w:t>
+      </w:r>
+    </w:p>
+    <w:p>
+      <w:r>
+        <w:t>Here, “res” means results.  The next part of the file name is either “early” or “later”, which describes whether the result is produced to support the early or later life analysis.  “mob_cln” means the results are for the cleaned mobility exposure assessment method.</w:t>
+      </w:r>
+      <w:r>
+        <w:t xml:space="preserve">  “exp” means exposure results.</w:t>
       </w:r>
     </w:p>
     <w:tbl>
@@ -12003,14 +11469,12 @@
           <w:numId w:val="27"/>
         </w:numPr>
       </w:pPr>
-      <w:proofErr w:type="gramStart"/>
       <w:r>
         <w:rPr>
           <w:rFonts w:ascii="Courier New" w:hAnsi="Courier New" w:cs="Courier New"/>
         </w:rPr>
         <w:t>algae3108_nox_rd_sum</w:t>
       </w:r>
-      <w:proofErr w:type="gramEnd"/>
       <w:r>
         <w:t xml:space="preserve"> means that the variable was produced using the cleaned mobility assessment method for the early life analysis.  </w:t>
       </w:r>
@@ -12023,19 +11487,11 @@
           <w:numId w:val="27"/>
         </w:numPr>
       </w:pPr>
-      <w:proofErr w:type="gramStart"/>
       <w:r>
         <w:rPr>
           <w:rFonts w:ascii="Courier New" w:hAnsi="Courier New" w:cs="Courier New"/>
         </w:rPr>
-        <w:t>algae3604_nox_rd_sum</w:t>
-      </w:r>
-      <w:proofErr w:type="gramEnd"/>
-      <w:r>
-        <w:rPr>
-          <w:rFonts w:ascii="Courier New" w:hAnsi="Courier New" w:cs="Courier New"/>
-        </w:rPr>
-        <w:t xml:space="preserve"> </w:t>
+        <w:t xml:space="preserve">algae3604_nox_rd_sum </w:t>
       </w:r>
       <w:r>
         <w:t>means that the variable was produced using the uncleaned mobility assessment method for the later life analysis</w:t>
@@ -12098,19 +11554,11 @@
             <w:r>
               <w:t xml:space="preserve"> Variables that are produced by the protocol will have names which are prefixed by “</w:t>
             </w:r>
-            <w:proofErr w:type="gramStart"/>
             <w:r>
               <w:rPr>
                 <w:rFonts w:ascii="Courier New" w:hAnsi="Courier New" w:cs="Courier New"/>
               </w:rPr>
-              <w:t>algae[</w:t>
-            </w:r>
-            <w:proofErr w:type="gramEnd"/>
-            <w:r>
-              <w:rPr>
-                <w:rFonts w:ascii="Courier New" w:hAnsi="Courier New" w:cs="Courier New"/>
-              </w:rPr>
-              <w:t>NNNN]_</w:t>
+              <w:t>algae[NNNN]_</w:t>
             </w:r>
             <w:r>
               <w:t>”.  The four digit number is designed to help uniquely identify the context which produced variables.</w:t>
@@ -12512,13 +11960,8 @@
           <w:numId w:val="12"/>
         </w:numPr>
       </w:pPr>
-      <w:proofErr w:type="gramStart"/>
-      <w:r>
-        <w:t>designing</w:t>
-      </w:r>
-      <w:proofErr w:type="gramEnd"/>
-      <w:r>
-        <w:t xml:space="preserve"> test cases to test results.</w:t>
+      <w:r>
+        <w:t>designing test cases to test results.</w:t>
       </w:r>
     </w:p>
     <w:p>
@@ -12900,14 +12343,12 @@
         <w:lastRenderedPageBreak/>
         <w:t xml:space="preserve">Another strategy for dealing with errors is to consider ignoring them. For example, consider the field </w:t>
       </w:r>
-      <w:proofErr w:type="spellStart"/>
       <w:r>
         <w:rPr>
           <w:rFonts w:ascii="Courier New" w:hAnsi="Courier New" w:cs="Courier New"/>
         </w:rPr>
         <w:t>absent_during_exp_period</w:t>
       </w:r>
-      <w:proofErr w:type="spellEnd"/>
       <w:r>
         <w:t xml:space="preserve">, which is a field in the study member data table.  </w:t>
       </w:r>
@@ -12962,24 +12403,14 @@
               <w:t>:</w:t>
             </w:r>
             <w:r>
-              <w:t xml:space="preserve">  Some missing value errors will be important to users but will have no effect on the protocol’s algorithms (</w:t>
-            </w:r>
-            <w:proofErr w:type="spellStart"/>
-            <w:r>
-              <w:t>eg</w:t>
-            </w:r>
-            <w:proofErr w:type="spellEnd"/>
-            <w:r>
-              <w:t xml:space="preserve">: </w:t>
-            </w:r>
-            <w:proofErr w:type="spellStart"/>
+              <w:t xml:space="preserve">  Some missing value errors will be important to users but will have no effect on the protocol’s algorithms (eg: </w:t>
+            </w:r>
             <w:r>
               <w:rPr>
                 <w:rFonts w:ascii="Courier New" w:hAnsi="Courier New" w:cs="Courier New"/>
               </w:rPr>
               <w:t>absent_during_exp_period</w:t>
             </w:r>
-            <w:proofErr w:type="spellEnd"/>
             <w:r>
               <w:t xml:space="preserve"> and </w:t>
             </w:r>
@@ -13081,56 +12512,12 @@
         <w:rPr>
           <w:rFonts w:ascii="Courier New" w:hAnsi="Courier New" w:cs="Courier New"/>
         </w:rPr>
-        <w:t xml:space="preserve">ALTER TABLE </w:t>
-      </w:r>
-      <w:proofErr w:type="spellStart"/>
-      <w:r>
-        <w:rPr>
-          <w:rFonts w:ascii="Courier New" w:hAnsi="Courier New" w:cs="Courier New"/>
-        </w:rPr>
-        <w:t>study_member_data</w:t>
-      </w:r>
-      <w:proofErr w:type="spellEnd"/>
-      <w:r>
-        <w:rPr>
-          <w:rFonts w:ascii="Courier New" w:hAnsi="Courier New" w:cs="Courier New"/>
-        </w:rPr>
-        <w:t xml:space="preserve"> ADD PRIMARY KEY (</w:t>
-      </w:r>
-      <w:proofErr w:type="spellStart"/>
-      <w:r>
-        <w:rPr>
-          <w:rFonts w:ascii="Courier New" w:hAnsi="Courier New" w:cs="Courier New"/>
-        </w:rPr>
-        <w:t>person_id</w:t>
-      </w:r>
-      <w:proofErr w:type="spellEnd"/>
-      <w:r>
-        <w:rPr>
-          <w:rFonts w:ascii="Courier New" w:hAnsi="Courier New" w:cs="Courier New"/>
-        </w:rPr>
-        <w:t>);</w:t>
-      </w:r>
-    </w:p>
-    <w:p>
-      <w:r>
-        <w:t xml:space="preserve">If this operation fails, we know that at least one of the values for </w:t>
-      </w:r>
-      <w:proofErr w:type="spellStart"/>
-      <w:r>
-        <w:t>person_id</w:t>
-      </w:r>
-      <w:proofErr w:type="spellEnd"/>
-      <w:r>
-        <w:t xml:space="preserve"> is repeated at least once in the </w:t>
-      </w:r>
-      <w:proofErr w:type="spellStart"/>
-      <w:r>
-        <w:t>study_member_data</w:t>
-      </w:r>
-      <w:proofErr w:type="spellEnd"/>
-      <w:r>
-        <w:t xml:space="preserve"> table.  By identifying duplicate key values now, we can prevent database join errors that may cause more rows to be generated when tables are linked together.</w:t>
+        <w:t>ALTER TABLE study_member_data ADD PRIMARY KEY (person_id);</w:t>
+      </w:r>
+    </w:p>
+    <w:p>
+      <w:r>
+        <w:t>If this operation fails, we know that at least one of the values for person_id is repeated at least once in the study_member_data table.  By identifying duplicate key values now, we can prevent database join errors that may cause more rows to be generated when tables are linked together.</w:t>
       </w:r>
     </w:p>
     <w:tbl>
@@ -13209,21 +12596,7 @@
           <w:rFonts w:ascii="Courier New" w:hAnsi="Courier New" w:cs="Courier New"/>
         </w:rPr>
         <w:tab/>
-        <w:t xml:space="preserve">ALTER TABLE </w:t>
-      </w:r>
-      <w:proofErr w:type="spellStart"/>
-      <w:r>
-        <w:rPr>
-          <w:rFonts w:ascii="Courier New" w:hAnsi="Courier New" w:cs="Courier New"/>
-        </w:rPr>
-        <w:t>staging_geocode_data</w:t>
-      </w:r>
-      <w:proofErr w:type="spellEnd"/>
-      <w:r>
-        <w:rPr>
-          <w:rFonts w:ascii="Courier New" w:hAnsi="Courier New" w:cs="Courier New"/>
-        </w:rPr>
-        <w:t xml:space="preserve"> ALTER COLUMN </w:t>
+        <w:t xml:space="preserve">ALTER TABLE staging_geocode_data ALTER COLUMN </w:t>
       </w:r>
       <w:r>
         <w:rPr>
@@ -13306,21 +12679,12 @@
           <w:color w:val="FFFFFF" w:themeColor="background1"/>
         </w:rPr>
       </w:pPr>
-      <w:proofErr w:type="gramStart"/>
       <w:r>
         <w:rPr>
           <w:color w:val="FFFFFF" w:themeColor="background1"/>
           <w:highlight w:val="black"/>
         </w:rPr>
-        <w:t>4.1.2  Validating</w:t>
-      </w:r>
-      <w:proofErr w:type="gramEnd"/>
-      <w:r>
-        <w:rPr>
-          <w:color w:val="FFFFFF" w:themeColor="background1"/>
-          <w:highlight w:val="black"/>
-        </w:rPr>
-        <w:t xml:space="preserve"> Intermediate Data S</w:t>
+        <w:t>4.1.2  Validating Intermediate Data S</w:t>
       </w:r>
       <w:r>
         <w:rPr>
@@ -13680,11 +13044,7 @@
               <w:t>1</w:t>
             </w:r>
             <w:r>
-              <w:t>…</w:t>
-            </w:r>
-            <w:proofErr w:type="spellStart"/>
-            <w:r>
-              <w:t>T</w:t>
+              <w:t>…T</w:t>
             </w:r>
             <w:r>
               <w:rPr>
@@ -13692,7 +13052,6 @@
               </w:rPr>
               <w:t>n</w:t>
             </w:r>
-            <w:proofErr w:type="spellEnd"/>
             <w:r>
               <w:t xml:space="preserve"> that are meant to build up a growing collection of field values describing the way cohort data have been processed for each study member.  The protocol will compare the keys between T</w:t>
             </w:r>
@@ -13703,11 +13062,7 @@
               <w:t>1</w:t>
             </w:r>
             <w:r>
-              <w:t xml:space="preserve"> and </w:t>
-            </w:r>
-            <w:proofErr w:type="spellStart"/>
-            <w:r>
-              <w:t>T</w:t>
+              <w:t xml:space="preserve"> and T</w:t>
             </w:r>
             <w:r>
               <w:rPr>
@@ -13715,7 +13070,6 @@
               </w:rPr>
               <w:t>n</w:t>
             </w:r>
-            <w:proofErr w:type="spellEnd"/>
             <w:r>
               <w:t xml:space="preserve"> so that they have the same number and that all the keys in one are found in the other.</w:t>
             </w:r>
@@ -13969,15 +13323,7 @@
         <w:t xml:space="preserve"> </w:t>
       </w:r>
       <w:r>
-        <w:t xml:space="preserve"> For example, in the test suite that examines the way address periods are adjusted, we use “</w:t>
-      </w:r>
-      <w:proofErr w:type="spellStart"/>
-      <w:r>
-        <w:t>missing_start_date</w:t>
-      </w:r>
-      <w:proofErr w:type="spellEnd"/>
-      <w:r>
-        <w:t>” as a study member who has an address period that is missing a start date.</w:t>
+        <w:t xml:space="preserve"> For example, in the test suite that examines the way address periods are adjusted, we use “missing_start_date” as a study member who has an address period that is missing a start date.</w:t>
       </w:r>
     </w:p>
     <w:tbl>
@@ -14344,7 +13690,6 @@
                 <w:szCs w:val="18"/>
               </w:rPr>
             </w:pPr>
-            <w:proofErr w:type="spellStart"/>
             <w:r>
               <w:rPr>
                 <w:b/>
@@ -14353,7 +13698,6 @@
               </w:rPr>
               <w:t>NOX_rd</w:t>
             </w:r>
-            <w:proofErr w:type="spellEnd"/>
           </w:p>
         </w:tc>
         <w:tc>
@@ -15688,13 +15032,8 @@
           <w:numId w:val="16"/>
         </w:numPr>
       </w:pPr>
-      <w:proofErr w:type="gramStart"/>
-      <w:r>
-        <w:t>the</w:t>
-      </w:r>
-      <w:proofErr w:type="gramEnd"/>
-      <w:r>
-        <w:t xml:space="preserve"> </w:t>
+      <w:r>
+        <w:t xml:space="preserve">the </w:t>
       </w:r>
       <w:r>
         <w:t>other proc</w:t>
@@ -15732,279 +15071,231 @@
           <w:color w:val="FFFFFF" w:themeColor="background1"/>
         </w:rPr>
       </w:pPr>
-      <w:proofErr w:type="gramStart"/>
       <w:r>
         <w:rPr>
           <w:color w:val="FFFFFF" w:themeColor="background1"/>
           <w:highlight w:val="black"/>
         </w:rPr>
-        <w:t>4.2.1  Save</w:t>
-      </w:r>
-      <w:proofErr w:type="gramEnd"/>
+        <w:t>4.2.1  Save Time by Failing Fast</w:t>
+      </w:r>
+    </w:p>
+    <w:p>
+      <w:r>
+        <w:t xml:space="preserve">In this section, we discuss </w:t>
+      </w:r>
+      <w:r>
+        <w:t xml:space="preserve">way that will likely improve efficiency despite these three factors.  We have already discussed the one way: </w:t>
+      </w:r>
+      <w:r>
+        <w:t xml:space="preserve">if the protocol is going to fail, it should fail as quickly as possible.  In practice, this leads to validating data as early as possible, and throwing exceptions in the code as soon as an error is detected.  </w:t>
+      </w:r>
+      <w:r>
+        <w:t>This does not improve the efficiency of successful runs, but it shortens the time needed by unsuccessful ones.</w:t>
+      </w:r>
+    </w:p>
+    <w:p>
+      <w:r>
+        <w:t>The remaining ways are meant to help speed up the code, whether or not they are part of successful program runs.</w:t>
+      </w:r>
+    </w:p>
+    <w:p>
+      <w:pPr>
+        <w:pStyle w:val="Heading3"/>
+      </w:pPr>
       <w:r>
         <w:rPr>
           <w:color w:val="FFFFFF" w:themeColor="background1"/>
           <w:highlight w:val="black"/>
         </w:rPr>
-        <w:t xml:space="preserve"> Time by Failing Fast</w:t>
-      </w:r>
-    </w:p>
-    <w:p>
-      <w:r>
-        <w:t xml:space="preserve">In this section, we discuss </w:t>
-      </w:r>
-      <w:r>
-        <w:t xml:space="preserve">way that will likely improve efficiency despite these three factors.  We have already discussed the one way: </w:t>
-      </w:r>
-      <w:r>
-        <w:t xml:space="preserve">if the protocol is going to fail, it should fail as quickly as possible.  In practice, this leads to validating data as early as possible, and throwing exceptions in the code as soon as an error is detected.  </w:t>
-      </w:r>
-      <w:r>
-        <w:t>This does not improve the efficiency of successful runs, but it shortens the time needed by unsuccessful ones.</w:t>
-      </w:r>
-    </w:p>
-    <w:p>
-      <w:r>
-        <w:t>The remaining ways are meant to help speed up the code, whether or not they are part of successful program runs.</w:t>
-      </w:r>
-    </w:p>
-    <w:p>
-      <w:pPr>
-        <w:pStyle w:val="Heading3"/>
-      </w:pPr>
+        <w:lastRenderedPageBreak/>
+        <w:t>4.</w:t>
+      </w:r>
       <w:r>
         <w:rPr>
           <w:color w:val="FFFFFF" w:themeColor="background1"/>
           <w:highlight w:val="black"/>
         </w:rPr>
-        <w:lastRenderedPageBreak/>
-        <w:t>4.</w:t>
+        <w:t>2.2</w:t>
       </w:r>
       <w:r>
         <w:rPr>
           <w:color w:val="FFFFFF" w:themeColor="background1"/>
           <w:highlight w:val="black"/>
         </w:rPr>
-        <w:t>2.2</w:t>
+        <w:t xml:space="preserve"> </w:t>
       </w:r>
       <w:r>
         <w:rPr>
           <w:color w:val="FFFFFF" w:themeColor="background1"/>
           <w:highlight w:val="black"/>
         </w:rPr>
-        <w:t xml:space="preserve"> </w:t>
+        <w:t xml:space="preserve">Favour using Create Table As Select (CTAS) statements over </w:t>
       </w:r>
       <w:r>
         <w:rPr>
           <w:color w:val="FFFFFF" w:themeColor="background1"/>
           <w:highlight w:val="black"/>
         </w:rPr>
-        <w:t xml:space="preserve">Favour using Create Table </w:t>
-      </w:r>
-      <w:proofErr w:type="gramStart"/>
+        <w:t xml:space="preserve">either </w:t>
+      </w:r>
       <w:r>
         <w:rPr>
           <w:color w:val="FFFFFF" w:themeColor="background1"/>
           <w:highlight w:val="black"/>
         </w:rPr>
-        <w:t>As</w:t>
-      </w:r>
-      <w:proofErr w:type="gramEnd"/>
+        <w:t xml:space="preserve">update </w:t>
+      </w:r>
       <w:r>
         <w:rPr>
           <w:color w:val="FFFFFF" w:themeColor="background1"/>
           <w:highlight w:val="black"/>
         </w:rPr>
-        <w:t xml:space="preserve"> Select (CTAS) statements over </w:t>
-      </w:r>
+        <w:t>or insert operations affecting many records</w:t>
+      </w:r>
+    </w:p>
+    <w:p>
+      <w:r>
+        <w:t>The protocol design</w:t>
+      </w:r>
+      <w:r>
+        <w:t xml:space="preserve"> already </w:t>
+      </w:r>
+      <w:r>
+        <w:t>supports</w:t>
+      </w:r>
+      <w:r>
+        <w:t xml:space="preserve"> this preference.  </w:t>
+      </w:r>
+      <w:r>
+        <w:t>Our concern</w:t>
+      </w:r>
+      <w:r>
+        <w:t xml:space="preserve"> </w:t>
+      </w:r>
+      <w:r>
+        <w:t>about</w:t>
+      </w:r>
+      <w:r>
+        <w:t xml:space="preserve"> preserving the </w:t>
+      </w:r>
+      <w:r>
+        <w:t>state of original input data sets means that we would copy changes in newly created staging tables rather than try to update changes in existing input fields.</w:t>
+      </w:r>
+    </w:p>
+    <w:p>
+      <w:r>
+        <w:t xml:space="preserve">Our interest in creating an audit trail of changes to facilitate testing also compels us to use CTAS statements.  Cleaning address periods is done using a succession of temporary tables, where modifications to fields from one table are stored in fields created in the next.  An example of this is shown in how we maintain multiple versions of the start and end dates in address periods as separate fields.  </w:t>
+      </w:r>
+      <w:r>
+        <w:t xml:space="preserve">The final version of the table containing address periods contains the fields: </w:t>
+      </w:r>
+      <w:r>
+        <w:rPr>
+          <w:rFonts w:ascii="Courier New" w:hAnsi="Courier New" w:cs="Courier New"/>
+        </w:rPr>
+        <w:t>start_date, adj</w:t>
+      </w:r>
+      <w:r>
+        <w:rPr>
+          <w:rFonts w:ascii="Courier New" w:hAnsi="Courier New" w:cs="Courier New"/>
+        </w:rPr>
+        <w:t>usted</w:t>
+      </w:r>
+      <w:r>
+        <w:rPr>
+          <w:rFonts w:ascii="Courier New" w:hAnsi="Courier New" w:cs="Courier New"/>
+        </w:rPr>
+        <w:t>_start_date</w:t>
+      </w:r>
+      <w:r>
+        <w:t xml:space="preserve"> and </w:t>
+      </w:r>
+      <w:r>
+        <w:rPr>
+          <w:rFonts w:ascii="Courier New" w:hAnsi="Courier New" w:cs="Courier New"/>
+        </w:rPr>
+        <w:t>fin_adj</w:t>
+      </w:r>
+      <w:r>
+        <w:rPr>
+          <w:rFonts w:ascii="Courier New" w:hAnsi="Courier New" w:cs="Courier New"/>
+        </w:rPr>
+        <w:t>usted</w:t>
+      </w:r>
+      <w:r>
+        <w:rPr>
+          <w:rFonts w:ascii="Courier New" w:hAnsi="Courier New" w:cs="Courier New"/>
+        </w:rPr>
+        <w:t>_start_date</w:t>
+      </w:r>
+      <w:r>
+        <w:t>.  Each field represents the value of start date at different points in the cleaning process.</w:t>
+      </w:r>
+    </w:p>
+    <w:p>
+      <w:r>
+        <w:t>Update statements are useful when a few changes are made in a large data set.  However, it is difficult to know whether input data files will need to be cleaned a lot or a little.  Therefore, it is more likely in general that CTAS tables will prove a better option.</w:t>
+      </w:r>
+    </w:p>
+    <w:p>
+      <w:r>
+        <w:t>Another reason why it can be desirable to avoid using UPDATE, INSERT or DELETE statements is that the performance of these operations can be degraded by indexing.</w:t>
+      </w:r>
+    </w:p>
+    <w:p>
+      <w:pPr>
+        <w:pStyle w:val="Heading3"/>
+        <w:rPr>
+          <w:color w:val="FFFFFF" w:themeColor="background1"/>
+        </w:rPr>
+      </w:pPr>
       <w:r>
         <w:rPr>
           <w:color w:val="FFFFFF" w:themeColor="background1"/>
           <w:highlight w:val="black"/>
         </w:rPr>
-        <w:t xml:space="preserve">either </w:t>
+        <w:t>4.2.3</w:t>
       </w:r>
       <w:r>
         <w:rPr>
           <w:color w:val="FFFFFF" w:themeColor="background1"/>
           <w:highlight w:val="black"/>
         </w:rPr>
-        <w:t xml:space="preserve">update </w:t>
-      </w:r>
+        <w:t xml:space="preserve"> Apply Indexes where Appropriate</w:t>
+      </w:r>
+    </w:p>
+    <w:p>
+      <w:r>
+        <w:t xml:space="preserve">Adding indices improves the speed with which </w:t>
+      </w:r>
+      <w:r>
+        <w:t xml:space="preserve">the database can find values in columns of a table.  As a general rule of thumb, indices work well with fields that appear in GROUP BY, JOIN and WHERE clauses of query statements.  However, the topic of optimising queries through indexing is complicated.  For example, the value of indexes can be influenced by the frequency of field values.  For example, if </w:t>
+      </w:r>
+      <w:r>
+        <w:t xml:space="preserve">a field value “X” appears once every thousand rows of a column in a large table, the index will usually be used.  However, if “X” appears in most values for the column, the database may choose to do a full table scan, where it tries </w:t>
+      </w:r>
+      <w:r>
+        <w:t xml:space="preserve">to scan each row in the table and check for the validity of the match.  </w:t>
+      </w:r>
+    </w:p>
+    <w:p>
+      <w:r>
+        <w:t>Improving performance is an area of future development in ALGAE.  Unfortunately, most of the project time was spent making it work, and then making sure it was working correctly.</w:t>
+      </w:r>
+    </w:p>
+    <w:p/>
+    <w:p>
+      <w:pPr>
+        <w:pStyle w:val="Heading2"/>
+        <w:rPr>
+          <w:color w:val="FFFFFF" w:themeColor="background1"/>
+        </w:rPr>
+      </w:pPr>
       <w:r>
         <w:rPr>
           <w:color w:val="FFFFFF" w:themeColor="background1"/>
           <w:highlight w:val="black"/>
         </w:rPr>
-        <w:t>or insert operations affecting many records</w:t>
-      </w:r>
-    </w:p>
-    <w:p>
-      <w:r>
-        <w:t>The protocol design</w:t>
-      </w:r>
-      <w:r>
-        <w:t xml:space="preserve"> already </w:t>
-      </w:r>
-      <w:r>
-        <w:t>supports</w:t>
-      </w:r>
-      <w:r>
-        <w:t xml:space="preserve"> this preference.  </w:t>
-      </w:r>
-      <w:r>
-        <w:t>Our concern</w:t>
-      </w:r>
-      <w:r>
-        <w:t xml:space="preserve"> </w:t>
-      </w:r>
-      <w:r>
-        <w:t>about</w:t>
-      </w:r>
-      <w:r>
-        <w:t xml:space="preserve"> preserving the </w:t>
-      </w:r>
-      <w:r>
-        <w:t>state of original input data sets means that we would copy changes in newly created staging tables rather than try to update changes in existing input fields.</w:t>
-      </w:r>
-    </w:p>
-    <w:p>
-      <w:r>
-        <w:t xml:space="preserve">Our interest in creating an audit trail of changes to facilitate testing also compels us to use CTAS statements.  Cleaning address periods is done using a succession of temporary tables, where modifications to fields from one table are stored in fields created in the next.  An example of this is shown in how we maintain multiple versions of the start and end dates in address periods as separate fields.  </w:t>
-      </w:r>
-      <w:r>
-        <w:t xml:space="preserve">The final version of the table containing address periods contains the fields: </w:t>
-      </w:r>
-      <w:proofErr w:type="spellStart"/>
-      <w:r>
-        <w:rPr>
-          <w:rFonts w:ascii="Courier New" w:hAnsi="Courier New" w:cs="Courier New"/>
-        </w:rPr>
-        <w:t>start_date</w:t>
-      </w:r>
-      <w:proofErr w:type="spellEnd"/>
-      <w:r>
-        <w:rPr>
-          <w:rFonts w:ascii="Courier New" w:hAnsi="Courier New" w:cs="Courier New"/>
-        </w:rPr>
-        <w:t xml:space="preserve">, </w:t>
-      </w:r>
-      <w:proofErr w:type="spellStart"/>
-      <w:r>
-        <w:rPr>
-          <w:rFonts w:ascii="Courier New" w:hAnsi="Courier New" w:cs="Courier New"/>
-        </w:rPr>
-        <w:t>adj</w:t>
-      </w:r>
-      <w:r>
-        <w:rPr>
-          <w:rFonts w:ascii="Courier New" w:hAnsi="Courier New" w:cs="Courier New"/>
-        </w:rPr>
-        <w:t>usted</w:t>
-      </w:r>
-      <w:r>
-        <w:rPr>
-          <w:rFonts w:ascii="Courier New" w:hAnsi="Courier New" w:cs="Courier New"/>
-        </w:rPr>
-        <w:t>_start_date</w:t>
-      </w:r>
-      <w:proofErr w:type="spellEnd"/>
-      <w:r>
-        <w:t xml:space="preserve"> and </w:t>
-      </w:r>
-      <w:proofErr w:type="spellStart"/>
-      <w:r>
-        <w:rPr>
-          <w:rFonts w:ascii="Courier New" w:hAnsi="Courier New" w:cs="Courier New"/>
-        </w:rPr>
-        <w:t>fin_adj</w:t>
-      </w:r>
-      <w:r>
-        <w:rPr>
-          <w:rFonts w:ascii="Courier New" w:hAnsi="Courier New" w:cs="Courier New"/>
-        </w:rPr>
-        <w:t>usted</w:t>
-      </w:r>
-      <w:r>
-        <w:rPr>
-          <w:rFonts w:ascii="Courier New" w:hAnsi="Courier New" w:cs="Courier New"/>
-        </w:rPr>
-        <w:t>_start_date</w:t>
-      </w:r>
-      <w:proofErr w:type="spellEnd"/>
-      <w:r>
-        <w:t>.  Each field represents the value of start date at different points in the cleaning process.</w:t>
-      </w:r>
-    </w:p>
-    <w:p>
-      <w:r>
-        <w:t>Update statements are useful when a few changes are made in a large data set.  However, it is difficult to know whether input data files will need to be cleaned a lot or a little.  Therefore, it is more likely in general that CTAS tables will prove a better option.</w:t>
-      </w:r>
-    </w:p>
-    <w:p>
-      <w:r>
-        <w:t>Another reason why it can be desirable to avoid using UPDATE, INSERT or DELETE statements is that the performance of these operations can be degraded by indexing.</w:t>
-      </w:r>
-    </w:p>
-    <w:p>
-      <w:pPr>
-        <w:pStyle w:val="Heading3"/>
-        <w:rPr>
-          <w:color w:val="FFFFFF" w:themeColor="background1"/>
-        </w:rPr>
-      </w:pPr>
-      <w:r>
-        <w:rPr>
-          <w:color w:val="FFFFFF" w:themeColor="background1"/>
-          <w:highlight w:val="black"/>
-        </w:rPr>
-        <w:t>4.2.3</w:t>
-      </w:r>
-      <w:r>
-        <w:rPr>
-          <w:color w:val="FFFFFF" w:themeColor="background1"/>
-          <w:highlight w:val="black"/>
-        </w:rPr>
-        <w:t xml:space="preserve"> Apply Indexes where Appropriate</w:t>
-      </w:r>
-    </w:p>
-    <w:p>
-      <w:r>
-        <w:t xml:space="preserve">Adding indices improves the speed with which </w:t>
-      </w:r>
-      <w:r>
-        <w:t xml:space="preserve">the database can find values in columns of a table.  As a general rule of thumb, indices work well with fields that appear in GROUP BY, JOIN and WHERE clauses of query statements.  However, the topic of optimising queries through indexing is complicated.  For example, the value of indexes can be influenced by the frequency of field values.  For example, if </w:t>
-      </w:r>
-      <w:r>
-        <w:t>a field value “X” appears once every thousand rows of a col</w:t>
-      </w:r>
-      <w:bookmarkStart w:id="0" w:name="_GoBack"/>
-      <w:bookmarkEnd w:id="0"/>
-      <w:r>
-        <w:t xml:space="preserve">umn in a large table, the index will usually be used.  However, if “X” appears in most values for the column, the database may choose to do a full table scan, where it tries </w:t>
-      </w:r>
-      <w:r>
-        <w:t xml:space="preserve">to scan each row in the table and check for the validity of the match.  </w:t>
-      </w:r>
-    </w:p>
-    <w:p>
-      <w:r>
-        <w:t>Improving performance is an area of future development in ALGAE.  Unfortunately, most of the project time was spent making it work, and then making sure it was working correctly.</w:t>
-      </w:r>
-    </w:p>
-    <w:p/>
-    <w:p>
-      <w:pPr>
-        <w:pStyle w:val="Heading2"/>
-        <w:rPr>
-          <w:color w:val="FFFFFF" w:themeColor="background1"/>
-        </w:rPr>
-      </w:pPr>
-      <w:r>
-        <w:rPr>
-          <w:color w:val="FFFFFF" w:themeColor="background1"/>
-          <w:highlight w:val="black"/>
-        </w:rPr>
         <w:t>4.3 Sharing Code: Good Idea or Bad Idea?</w:t>
       </w:r>
     </w:p>
@@ -16033,15 +15324,7 @@
     </w:p>
     <w:p>
       <w:r>
-        <w:t xml:space="preserve">In the early life analysis, </w:t>
-      </w:r>
-      <w:proofErr w:type="gramStart"/>
-      <w:r>
-        <w:t>SUM(</w:t>
-      </w:r>
-      <w:proofErr w:type="gramEnd"/>
-      <w:r>
-        <w:t xml:space="preserve">…), AVG(…) and median(…) operations were easy to do because they were all given a collection of column values for some pollutant.  In the later life analysis, </w:t>
+        <w:t xml:space="preserve">In the early life analysis, SUM(…), AVG(…) and median(…) operations were easy to do because they were all given a collection of column values for some pollutant.  In the later life analysis, </w:t>
       </w:r>
       <w:r>
         <w:t>the sum was calculated by multiplying the annual average value for the number of days that a person spent at a given location for a given calendar year.  The average was calculated by multiplying the annual exposure value by a fraction where the numerator was the number of days spent at a location for a calendar year and where the denominator was the number of days in that calendar year.</w:t>
@@ -16105,13 +15388,8 @@
           <w:numId w:val="17"/>
         </w:numPr>
       </w:pPr>
-      <w:proofErr w:type="gramStart"/>
-      <w:r>
-        <w:t>much</w:t>
-      </w:r>
-      <w:proofErr w:type="gramEnd"/>
-      <w:r>
-        <w:t xml:space="preserve"> of the work was set to run overnight, thereby using computing time that would normally have been wasted anyway.</w:t>
+      <w:r>
+        <w:t>much of the work was set to run overnight, thereby using computing time that would normally have been wasted anyway.</w:t>
       </w:r>
     </w:p>
     <w:p>
@@ -16255,16 +15533,8 @@
           <w:rPr>
             <w:rStyle w:val="Hyperlink"/>
           </w:rPr>
-          <w:t>https://openclipart.org/detail/business-people-siluete---by-</w:t>
+          <w:t>https://openclipart.org/detail/business-people-siluete---by-systemedic</w:t>
         </w:r>
-        <w:proofErr w:type="spellStart"/>
-        <w:r>
-          <w:rPr>
-            <w:rStyle w:val="Hyperlink"/>
-          </w:rPr>
-          <w:t>systemedic</w:t>
-        </w:r>
-        <w:proofErr w:type="spellEnd"/>
       </w:hyperlink>
     </w:p>
     <w:p>

</xml_diff>